<commit_message>
Updated the Progress Tracker document to reflect recent learning progress and course milestones.
</commit_message>
<xml_diff>
--- a/Progress Tracker.docx
+++ b/Progress Tracker.docx
@@ -128,10 +128,6 @@
             <w:insideH w:val="single" w:color="auto" w:sz="4" w:space="0"/>
             <w:insideV w:val="single" w:color="auto" w:sz="4" w:space="0"/>
           </w:tblBorders>
-          <w:tblCellMar>
-            <w:left w:w="108" w:type="dxa"/>
-            <w:right w:w="108" w:type="dxa"/>
-          </w:tblCellMar>
         </w:tblPrEx>
         <w:tc>
           <w:tcPr>
@@ -1663,8 +1659,6 @@
                 <w:lang w:val="en-US"/>
               </w:rPr>
             </w:pPr>
-            <w:bookmarkStart w:id="0" w:name="_GoBack"/>
-            <w:bookmarkEnd w:id="0"/>
             <w:r>
               <w:rPr>
                 <w:rFonts w:hint="default" w:ascii="Garamond" w:hAnsi="Garamond" w:cs="Garamond"/>
@@ -2345,6 +2339,8 @@
                 <w:lang w:val="en-US"/>
               </w:rPr>
             </w:pPr>
+            <w:bookmarkStart w:id="0" w:name="_GoBack"/>
+            <w:bookmarkEnd w:id="0"/>
             <w:r>
               <w:rPr>
                 <w:rFonts w:hint="default" w:ascii="Garamond" w:hAnsi="Garamond" w:cs="Garamond"/>
@@ -2804,6 +2800,16 @@
                 <w:lang w:val="en-US"/>
               </w:rPr>
             </w:pPr>
+            <w:r>
+              <w:rPr>
+                <w:rFonts w:hint="default" w:ascii="Garamond" w:hAnsi="Garamond" w:cs="Garamond"/>
+                <w:sz w:val="20"/>
+                <w:szCs w:val="20"/>
+                <w:vertAlign w:val="baseline"/>
+                <w:lang w:val="en-US"/>
+              </w:rPr>
+              <w:t>Lesson 16</w:t>
+            </w:r>
           </w:p>
         </w:tc>
         <w:tc>
@@ -2845,6 +2851,16 @@
                 <w:lang w:val="en-US"/>
               </w:rPr>
             </w:pPr>
+            <w:r>
+              <w:rPr>
+                <w:rFonts w:hint="default" w:ascii="Garamond" w:hAnsi="Garamond" w:cs="Garamond"/>
+                <w:sz w:val="20"/>
+                <w:szCs w:val="20"/>
+                <w:vertAlign w:val="baseline"/>
+                <w:lang w:val="en-US"/>
+              </w:rPr>
+              <w:t>Recap</w:t>
+            </w:r>
           </w:p>
         </w:tc>
         <w:tc>
@@ -2943,6 +2959,16 @@
                 <w:lang w:val="en-US"/>
               </w:rPr>
             </w:pPr>
+            <w:r>
+              <w:rPr>
+                <w:rFonts w:hint="default" w:ascii="Garamond" w:hAnsi="Garamond" w:cs="Garamond"/>
+                <w:sz w:val="20"/>
+                <w:szCs w:val="20"/>
+                <w:vertAlign w:val="baseline"/>
+                <w:lang w:val="en-US"/>
+              </w:rPr>
+              <w:t>Lesson 17</w:t>
+            </w:r>
           </w:p>
         </w:tc>
         <w:tc>
@@ -2984,145 +3010,16 @@
                 <w:lang w:val="en-US"/>
               </w:rPr>
             </w:pPr>
-          </w:p>
-        </w:tc>
-        <w:tc>
-          <w:tcPr>
-            <w:tcW w:w="2281" w:type="dxa"/>
-            <w:tcBorders>
-              <w:top w:val="nil"/>
-              <w:left w:val="nil"/>
-              <w:bottom w:val="nil"/>
-              <w:right w:val="nil"/>
-            </w:tcBorders>
-          </w:tcPr>
-          <w:p>
-            <w:pPr>
-              <w:keepNext w:val="0"/>
-              <w:keepLines w:val="0"/>
-              <w:pageBreakBefore w:val="0"/>
-              <w:widowControl/>
-              <w:numPr>
-                <w:numId w:val="0"/>
-              </w:numPr>
-              <w:kinsoku/>
-              <w:wordWrap/>
-              <w:overflowPunct/>
-              <w:topLinePunct w:val="0"/>
-              <w:autoSpaceDE/>
-              <w:autoSpaceDN/>
-              <w:bidi w:val="0"/>
-              <w:adjustRightInd/>
-              <w:snapToGrid/>
-              <w:spacing w:before="109" w:beforeLines="30" w:after="109" w:afterLines="30"/>
-              <w:jc w:val="center"/>
-              <w:textAlignment w:val="auto"/>
-              <w:rPr>
-                <w:rFonts w:hint="default" w:ascii="Garamond" w:hAnsi="Garamond" w:cs="Garamond"/>
-                <w:sz w:val="20"/>
-                <w:szCs w:val="20"/>
-                <w:vertAlign w:val="baseline"/>
-                <w:lang w:val="en-US"/>
-              </w:rPr>
-            </w:pPr>
-          </w:p>
-        </w:tc>
-      </w:tr>
-      <w:tr>
-        <w:tblPrEx>
-          <w:tblBorders>
-            <w:top w:val="single" w:color="auto" w:sz="4" w:space="0"/>
-            <w:left w:val="single" w:color="auto" w:sz="4" w:space="0"/>
-            <w:bottom w:val="single" w:color="auto" w:sz="4" w:space="0"/>
-            <w:right w:val="single" w:color="auto" w:sz="4" w:space="0"/>
-            <w:insideH w:val="single" w:color="auto" w:sz="4" w:space="0"/>
-            <w:insideV w:val="single" w:color="auto" w:sz="4" w:space="0"/>
-          </w:tblBorders>
-          <w:tblCellMar>
-            <w:left w:w="108" w:type="dxa"/>
-            <w:right w:w="108" w:type="dxa"/>
-          </w:tblCellMar>
-        </w:tblPrEx>
-        <w:tc>
-          <w:tcPr>
-            <w:tcW w:w="2341" w:type="dxa"/>
-            <w:tcBorders>
-              <w:top w:val="nil"/>
-              <w:left w:val="nil"/>
-              <w:bottom w:val="nil"/>
-              <w:right w:val="nil"/>
-            </w:tcBorders>
-          </w:tcPr>
-          <w:p>
-            <w:pPr>
-              <w:keepNext w:val="0"/>
-              <w:keepLines w:val="0"/>
-              <w:pageBreakBefore w:val="0"/>
-              <w:widowControl/>
-              <w:numPr>
-                <w:numId w:val="0"/>
-              </w:numPr>
-              <w:kinsoku/>
-              <w:wordWrap/>
-              <w:overflowPunct/>
-              <w:topLinePunct w:val="0"/>
-              <w:autoSpaceDE/>
-              <w:autoSpaceDN/>
-              <w:bidi w:val="0"/>
-              <w:adjustRightInd/>
-              <w:snapToGrid/>
-              <w:spacing w:before="109" w:beforeLines="30" w:after="109" w:afterLines="30"/>
-              <w:jc w:val="center"/>
-              <w:textAlignment w:val="auto"/>
-              <w:rPr>
-                <w:rFonts w:hint="default" w:ascii="Garamond" w:hAnsi="Garamond" w:cs="Garamond"/>
-                <w:sz w:val="20"/>
-                <w:szCs w:val="20"/>
-                <w:vertAlign w:val="baseline"/>
-                <w:lang w:val="en-US"/>
-              </w:rPr>
-            </w:pPr>
-          </w:p>
-        </w:tc>
-        <w:tc>
-          <w:tcPr>
-            <w:tcW w:w="6058" w:type="dxa"/>
-            <w:tcBorders>
-              <w:top w:val="nil"/>
-              <w:left w:val="nil"/>
-              <w:bottom w:val="nil"/>
-              <w:right w:val="nil"/>
-            </w:tcBorders>
-          </w:tcPr>
-          <w:p>
-            <w:pPr>
-              <w:keepNext w:val="0"/>
-              <w:keepLines w:val="0"/>
-              <w:pageBreakBefore w:val="0"/>
-              <w:widowControl/>
-              <w:numPr>
-                <w:numId w:val="0"/>
-              </w:numPr>
-              <w:kinsoku/>
-              <w:wordWrap/>
-              <w:overflowPunct/>
-              <w:topLinePunct w:val="0"/>
-              <w:autoSpaceDE/>
-              <w:autoSpaceDN/>
-              <w:bidi w:val="0"/>
-              <w:adjustRightInd/>
-              <w:snapToGrid/>
-              <w:spacing w:before="109" w:beforeLines="30" w:after="109" w:afterLines="30"/>
-              <w:jc w:val="center"/>
-              <w:textAlignment w:val="auto"/>
-              <w:rPr>
-                <w:rFonts w:hint="default" w:ascii="Garamond" w:hAnsi="Garamond" w:cs="Garamond"/>
-                <w:sz w:val="20"/>
-                <w:szCs w:val="20"/>
-                <w:vertAlign w:val="baseline"/>
-                <w:lang w:val="en-US"/>
-              </w:rPr>
-            </w:pPr>
+            <w:r>
+              <w:rPr>
+                <w:rFonts w:hint="default" w:ascii="Garamond" w:hAnsi="Garamond" w:cs="Garamond"/>
+                <w:sz w:val="20"/>
+                <w:szCs w:val="20"/>
+                <w:vertAlign w:val="baseline"/>
+                <w:lang w:val="en-US"/>
+              </w:rPr>
+              <w:t>Get to know the Module Channels!</w:t>
+            </w:r>
           </w:p>
         </w:tc>
         <w:tc>
@@ -3168,20 +3065,6 @@
         </w:tc>
       </w:tr>
     </w:tbl>
-    <w:p>
-      <w:pPr>
-        <w:numPr>
-          <w:numId w:val="0"/>
-        </w:numPr>
-        <w:jc w:val="center"/>
-        <w:rPr>
-          <w:rFonts w:hint="default" w:ascii="Garamond" w:hAnsi="Garamond" w:cs="Garamond"/>
-          <w:sz w:val="22"/>
-          <w:szCs w:val="22"/>
-          <w:lang w:val="en-US"/>
-        </w:rPr>
-      </w:pPr>
-    </w:p>
     <w:p>
       <w:pPr>
         <w:numPr>
@@ -3196,14 +3079,2935 @@
         </w:rPr>
       </w:pPr>
     </w:p>
+    <w:tbl>
+      <w:tblPr>
+        <w:tblStyle w:val="4"/>
+        <w:tblW w:w="0" w:type="auto"/>
+        <w:tblInd w:w="0" w:type="dxa"/>
+        <w:tblBorders>
+          <w:top w:val="single" w:color="auto" w:sz="4" w:space="0"/>
+          <w:left w:val="single" w:color="auto" w:sz="4" w:space="0"/>
+          <w:bottom w:val="single" w:color="auto" w:sz="4" w:space="0"/>
+          <w:right w:val="single" w:color="auto" w:sz="4" w:space="0"/>
+          <w:insideH w:val="single" w:color="auto" w:sz="4" w:space="0"/>
+          <w:insideV w:val="single" w:color="auto" w:sz="4" w:space="0"/>
+        </w:tblBorders>
+        <w:tblLayout w:type="autofit"/>
+        <w:tblCellMar>
+          <w:top w:w="0" w:type="dxa"/>
+          <w:left w:w="108" w:type="dxa"/>
+          <w:bottom w:w="0" w:type="dxa"/>
+          <w:right w:w="108" w:type="dxa"/>
+        </w:tblCellMar>
+      </w:tblPr>
+      <w:tblGrid>
+        <w:gridCol w:w="2341"/>
+        <w:gridCol w:w="6058"/>
+        <w:gridCol w:w="2281"/>
+      </w:tblGrid>
+      <w:tr>
+        <w:tblPrEx>
+          <w:tblBorders>
+            <w:top w:val="single" w:color="auto" w:sz="4" w:space="0"/>
+            <w:left w:val="single" w:color="auto" w:sz="4" w:space="0"/>
+            <w:bottom w:val="single" w:color="auto" w:sz="4" w:space="0"/>
+            <w:right w:val="single" w:color="auto" w:sz="4" w:space="0"/>
+            <w:insideH w:val="single" w:color="auto" w:sz="4" w:space="0"/>
+            <w:insideV w:val="single" w:color="auto" w:sz="4" w:space="0"/>
+          </w:tblBorders>
+          <w:tblCellMar>
+            <w:top w:w="0" w:type="dxa"/>
+            <w:left w:w="108" w:type="dxa"/>
+            <w:bottom w:w="0" w:type="dxa"/>
+            <w:right w:w="108" w:type="dxa"/>
+          </w:tblCellMar>
+        </w:tblPrEx>
+        <w:tc>
+          <w:tcPr>
+            <w:tcW w:w="10680" w:type="dxa"/>
+            <w:gridSpan w:val="3"/>
+            <w:tcBorders>
+              <w:top w:val="nil"/>
+              <w:left w:val="nil"/>
+              <w:bottom w:val="nil"/>
+              <w:right w:val="nil"/>
+            </w:tcBorders>
+          </w:tcPr>
+          <w:p>
+            <w:pPr>
+              <w:keepNext w:val="0"/>
+              <w:keepLines w:val="0"/>
+              <w:pageBreakBefore w:val="0"/>
+              <w:widowControl/>
+              <w:numPr>
+                <w:ilvl w:val="0"/>
+                <w:numId w:val="0"/>
+              </w:numPr>
+              <w:kinsoku/>
+              <w:wordWrap/>
+              <w:overflowPunct/>
+              <w:topLinePunct w:val="0"/>
+              <w:autoSpaceDE/>
+              <w:autoSpaceDN/>
+              <w:bidi w:val="0"/>
+              <w:adjustRightInd/>
+              <w:snapToGrid/>
+              <w:spacing w:before="109" w:beforeLines="30" w:after="109" w:afterLines="30"/>
+              <w:jc w:val="center"/>
+              <w:textAlignment w:val="auto"/>
+              <w:rPr>
+                <w:rFonts w:hint="default" w:ascii="Garamond" w:hAnsi="Garamond" w:cs="Garamond"/>
+                <w:sz w:val="20"/>
+                <w:szCs w:val="20"/>
+                <w:vertAlign w:val="baseline"/>
+                <w:lang w:val="en-US"/>
+              </w:rPr>
+            </w:pPr>
+            <w:r>
+              <w:rPr>
+                <w:rFonts w:hint="default" w:ascii="Garamond" w:hAnsi="Garamond" w:cs="Garamond"/>
+                <w:b/>
+                <w:bCs/>
+                <w:sz w:val="24"/>
+                <w:szCs w:val="24"/>
+                <w:vertAlign w:val="baseline"/>
+                <w:lang w:val="en-US"/>
+              </w:rPr>
+              <w:t>Intro to CSS</w:t>
+            </w:r>
+          </w:p>
+        </w:tc>
+      </w:tr>
+      <w:tr>
+        <w:tblPrEx>
+          <w:tblBorders>
+            <w:top w:val="single" w:color="auto" w:sz="4" w:space="0"/>
+            <w:left w:val="single" w:color="auto" w:sz="4" w:space="0"/>
+            <w:bottom w:val="single" w:color="auto" w:sz="4" w:space="0"/>
+            <w:right w:val="single" w:color="auto" w:sz="4" w:space="0"/>
+            <w:insideH w:val="single" w:color="auto" w:sz="4" w:space="0"/>
+            <w:insideV w:val="single" w:color="auto" w:sz="4" w:space="0"/>
+          </w:tblBorders>
+          <w:tblCellMar>
+            <w:top w:w="0" w:type="dxa"/>
+            <w:left w:w="108" w:type="dxa"/>
+            <w:bottom w:w="0" w:type="dxa"/>
+            <w:right w:w="108" w:type="dxa"/>
+          </w:tblCellMar>
+        </w:tblPrEx>
+        <w:tc>
+          <w:tcPr>
+            <w:tcW w:w="2341" w:type="dxa"/>
+            <w:tcBorders>
+              <w:top w:val="nil"/>
+              <w:left w:val="nil"/>
+              <w:bottom w:val="nil"/>
+              <w:right w:val="nil"/>
+            </w:tcBorders>
+            <w:vAlign w:val="top"/>
+          </w:tcPr>
+          <w:p>
+            <w:pPr>
+              <w:keepNext w:val="0"/>
+              <w:keepLines w:val="0"/>
+              <w:pageBreakBefore w:val="0"/>
+              <w:widowControl/>
+              <w:numPr>
+                <w:ilvl w:val="0"/>
+                <w:numId w:val="0"/>
+              </w:numPr>
+              <w:kinsoku/>
+              <w:wordWrap/>
+              <w:overflowPunct/>
+              <w:topLinePunct w:val="0"/>
+              <w:autoSpaceDE/>
+              <w:autoSpaceDN/>
+              <w:bidi w:val="0"/>
+              <w:adjustRightInd/>
+              <w:snapToGrid/>
+              <w:spacing w:before="109" w:beforeLines="30" w:after="109" w:afterLines="30"/>
+              <w:ind w:left="0" w:leftChars="0" w:firstLine="0" w:firstLineChars="0"/>
+              <w:jc w:val="center"/>
+              <w:textAlignment w:val="auto"/>
+              <w:rPr>
+                <w:rFonts w:hint="default" w:ascii="Garamond" w:hAnsi="Garamond" w:cs="Garamond"/>
+                <w:sz w:val="20"/>
+                <w:szCs w:val="20"/>
+                <w:vertAlign w:val="baseline"/>
+                <w:lang w:val="en-US"/>
+              </w:rPr>
+            </w:pPr>
+            <w:r>
+              <w:rPr>
+                <w:rFonts w:hint="default" w:ascii="Garamond" w:hAnsi="Garamond" w:cs="Garamond"/>
+                <w:sz w:val="20"/>
+                <w:szCs w:val="20"/>
+                <w:vertAlign w:val="baseline"/>
+                <w:lang w:val="en-US"/>
+              </w:rPr>
+              <w:t>Lesson 1</w:t>
+            </w:r>
+          </w:p>
+        </w:tc>
+        <w:tc>
+          <w:tcPr>
+            <w:tcW w:w="6058" w:type="dxa"/>
+            <w:tcBorders>
+              <w:top w:val="nil"/>
+              <w:left w:val="nil"/>
+              <w:bottom w:val="nil"/>
+              <w:right w:val="nil"/>
+            </w:tcBorders>
+            <w:vAlign w:val="top"/>
+          </w:tcPr>
+          <w:p>
+            <w:pPr>
+              <w:keepNext w:val="0"/>
+              <w:keepLines w:val="0"/>
+              <w:pageBreakBefore w:val="0"/>
+              <w:widowControl/>
+              <w:numPr>
+                <w:ilvl w:val="0"/>
+                <w:numId w:val="0"/>
+              </w:numPr>
+              <w:kinsoku/>
+              <w:wordWrap/>
+              <w:overflowPunct/>
+              <w:topLinePunct w:val="0"/>
+              <w:autoSpaceDE/>
+              <w:autoSpaceDN/>
+              <w:bidi w:val="0"/>
+              <w:adjustRightInd/>
+              <w:snapToGrid/>
+              <w:spacing w:before="109" w:beforeLines="30" w:after="109" w:afterLines="30"/>
+              <w:ind w:left="0" w:leftChars="0" w:firstLine="0" w:firstLineChars="0"/>
+              <w:jc w:val="center"/>
+              <w:textAlignment w:val="auto"/>
+              <w:rPr>
+                <w:rFonts w:hint="default" w:ascii="Garamond" w:hAnsi="Garamond" w:cs="Garamond"/>
+                <w:sz w:val="20"/>
+                <w:szCs w:val="20"/>
+                <w:vertAlign w:val="baseline"/>
+                <w:lang w:val="en-US"/>
+              </w:rPr>
+            </w:pPr>
+          </w:p>
+        </w:tc>
+        <w:tc>
+          <w:tcPr>
+            <w:tcW w:w="2281" w:type="dxa"/>
+            <w:tcBorders>
+              <w:top w:val="nil"/>
+              <w:left w:val="nil"/>
+              <w:bottom w:val="nil"/>
+              <w:right w:val="nil"/>
+            </w:tcBorders>
+            <w:shd w:val="clear" w:color="auto" w:fill="00B050"/>
+            <w:vAlign w:val="top"/>
+          </w:tcPr>
+          <w:p>
+            <w:pPr>
+              <w:keepNext w:val="0"/>
+              <w:keepLines w:val="0"/>
+              <w:pageBreakBefore w:val="0"/>
+              <w:widowControl/>
+              <w:numPr>
+                <w:ilvl w:val="0"/>
+                <w:numId w:val="0"/>
+              </w:numPr>
+              <w:kinsoku/>
+              <w:wordWrap/>
+              <w:overflowPunct/>
+              <w:topLinePunct w:val="0"/>
+              <w:autoSpaceDE/>
+              <w:autoSpaceDN/>
+              <w:bidi w:val="0"/>
+              <w:adjustRightInd/>
+              <w:snapToGrid/>
+              <w:spacing w:before="109" w:beforeLines="30" w:after="109" w:afterLines="30"/>
+              <w:ind w:left="0" w:leftChars="0" w:firstLine="0" w:firstLineChars="0"/>
+              <w:jc w:val="center"/>
+              <w:textAlignment w:val="auto"/>
+              <w:rPr>
+                <w:rFonts w:hint="default" w:ascii="Garamond" w:hAnsi="Garamond" w:cs="Garamond"/>
+                <w:sz w:val="20"/>
+                <w:szCs w:val="20"/>
+                <w:vertAlign w:val="baseline"/>
+                <w:lang w:val="en-US"/>
+              </w:rPr>
+            </w:pPr>
+            <w:r>
+              <w:rPr>
+                <w:rFonts w:hint="default" w:ascii="Garamond" w:hAnsi="Garamond" w:cs="Garamond"/>
+                <w:sz w:val="20"/>
+                <w:szCs w:val="20"/>
+                <w:vertAlign w:val="baseline"/>
+                <w:lang w:val="en-US"/>
+              </w:rPr>
+              <w:t>Done!</w:t>
+            </w:r>
+          </w:p>
+        </w:tc>
+      </w:tr>
+      <w:tr>
+        <w:tblPrEx>
+          <w:tblBorders>
+            <w:top w:val="single" w:color="auto" w:sz="4" w:space="0"/>
+            <w:left w:val="single" w:color="auto" w:sz="4" w:space="0"/>
+            <w:bottom w:val="single" w:color="auto" w:sz="4" w:space="0"/>
+            <w:right w:val="single" w:color="auto" w:sz="4" w:space="0"/>
+            <w:insideH w:val="single" w:color="auto" w:sz="4" w:space="0"/>
+            <w:insideV w:val="single" w:color="auto" w:sz="4" w:space="0"/>
+          </w:tblBorders>
+          <w:tblCellMar>
+            <w:top w:w="0" w:type="dxa"/>
+            <w:left w:w="108" w:type="dxa"/>
+            <w:bottom w:w="0" w:type="dxa"/>
+            <w:right w:w="108" w:type="dxa"/>
+          </w:tblCellMar>
+        </w:tblPrEx>
+        <w:tc>
+          <w:tcPr>
+            <w:tcW w:w="2341" w:type="dxa"/>
+            <w:tcBorders>
+              <w:top w:val="nil"/>
+              <w:left w:val="nil"/>
+              <w:bottom w:val="nil"/>
+              <w:right w:val="nil"/>
+            </w:tcBorders>
+          </w:tcPr>
+          <w:p>
+            <w:pPr>
+              <w:keepNext w:val="0"/>
+              <w:keepLines w:val="0"/>
+              <w:pageBreakBefore w:val="0"/>
+              <w:widowControl/>
+              <w:numPr>
+                <w:ilvl w:val="0"/>
+                <w:numId w:val="0"/>
+              </w:numPr>
+              <w:kinsoku/>
+              <w:wordWrap/>
+              <w:overflowPunct/>
+              <w:topLinePunct w:val="0"/>
+              <w:autoSpaceDE/>
+              <w:autoSpaceDN/>
+              <w:bidi w:val="0"/>
+              <w:adjustRightInd/>
+              <w:snapToGrid/>
+              <w:spacing w:before="109" w:beforeLines="30" w:after="109" w:afterLines="30"/>
+              <w:jc w:val="center"/>
+              <w:textAlignment w:val="auto"/>
+              <w:rPr>
+                <w:rFonts w:hint="default" w:ascii="Garamond" w:hAnsi="Garamond" w:cs="Garamond"/>
+                <w:sz w:val="20"/>
+                <w:szCs w:val="20"/>
+                <w:vertAlign w:val="baseline"/>
+                <w:lang w:val="en-US"/>
+              </w:rPr>
+            </w:pPr>
+            <w:r>
+              <w:rPr>
+                <w:rFonts w:hint="default" w:ascii="Garamond" w:hAnsi="Garamond" w:cs="Garamond"/>
+                <w:sz w:val="20"/>
+                <w:szCs w:val="20"/>
+                <w:vertAlign w:val="baseline"/>
+                <w:lang w:val="en-US"/>
+              </w:rPr>
+              <w:t>Lesson 2</w:t>
+            </w:r>
+          </w:p>
+        </w:tc>
+        <w:tc>
+          <w:tcPr>
+            <w:tcW w:w="6058" w:type="dxa"/>
+            <w:tcBorders>
+              <w:top w:val="nil"/>
+              <w:left w:val="nil"/>
+              <w:bottom w:val="nil"/>
+              <w:right w:val="nil"/>
+            </w:tcBorders>
+            <w:vAlign w:val="top"/>
+          </w:tcPr>
+          <w:p>
+            <w:pPr>
+              <w:keepNext w:val="0"/>
+              <w:keepLines w:val="0"/>
+              <w:pageBreakBefore w:val="0"/>
+              <w:widowControl/>
+              <w:numPr>
+                <w:ilvl w:val="0"/>
+                <w:numId w:val="0"/>
+              </w:numPr>
+              <w:kinsoku/>
+              <w:wordWrap/>
+              <w:overflowPunct/>
+              <w:topLinePunct w:val="0"/>
+              <w:autoSpaceDE/>
+              <w:autoSpaceDN/>
+              <w:bidi w:val="0"/>
+              <w:adjustRightInd/>
+              <w:snapToGrid/>
+              <w:spacing w:before="109" w:beforeLines="30" w:after="109" w:afterLines="30"/>
+              <w:ind w:left="0" w:leftChars="0" w:firstLine="0" w:firstLineChars="0"/>
+              <w:jc w:val="center"/>
+              <w:textAlignment w:val="auto"/>
+              <w:rPr>
+                <w:rFonts w:hint="default" w:ascii="Garamond" w:hAnsi="Garamond" w:cs="Garamond"/>
+                <w:sz w:val="20"/>
+                <w:szCs w:val="20"/>
+                <w:vertAlign w:val="baseline"/>
+                <w:lang w:val="en-US"/>
+              </w:rPr>
+            </w:pPr>
+          </w:p>
+        </w:tc>
+        <w:tc>
+          <w:tcPr>
+            <w:tcW w:w="2281" w:type="dxa"/>
+            <w:tcBorders>
+              <w:top w:val="nil"/>
+              <w:left w:val="nil"/>
+              <w:bottom w:val="nil"/>
+              <w:right w:val="nil"/>
+            </w:tcBorders>
+            <w:shd w:val="clear" w:color="auto" w:fill="00B050"/>
+          </w:tcPr>
+          <w:p>
+            <w:pPr>
+              <w:keepNext w:val="0"/>
+              <w:keepLines w:val="0"/>
+              <w:pageBreakBefore w:val="0"/>
+              <w:widowControl/>
+              <w:numPr>
+                <w:ilvl w:val="0"/>
+                <w:numId w:val="0"/>
+              </w:numPr>
+              <w:kinsoku/>
+              <w:wordWrap/>
+              <w:overflowPunct/>
+              <w:topLinePunct w:val="0"/>
+              <w:autoSpaceDE/>
+              <w:autoSpaceDN/>
+              <w:bidi w:val="0"/>
+              <w:adjustRightInd/>
+              <w:snapToGrid/>
+              <w:spacing w:before="109" w:beforeLines="30" w:after="109" w:afterLines="30"/>
+              <w:jc w:val="center"/>
+              <w:textAlignment w:val="auto"/>
+              <w:rPr>
+                <w:rFonts w:hint="default" w:ascii="Garamond" w:hAnsi="Garamond" w:cs="Garamond"/>
+                <w:sz w:val="20"/>
+                <w:szCs w:val="20"/>
+                <w:vertAlign w:val="baseline"/>
+                <w:lang w:val="en-US"/>
+              </w:rPr>
+            </w:pPr>
+            <w:r>
+              <w:rPr>
+                <w:rFonts w:hint="default" w:ascii="Garamond" w:hAnsi="Garamond" w:cs="Garamond"/>
+                <w:sz w:val="20"/>
+                <w:szCs w:val="20"/>
+                <w:vertAlign w:val="baseline"/>
+                <w:lang w:val="en-US"/>
+              </w:rPr>
+              <w:t>Done!</w:t>
+            </w:r>
+          </w:p>
+        </w:tc>
+      </w:tr>
+      <w:tr>
+        <w:tblPrEx>
+          <w:tblBorders>
+            <w:top w:val="single" w:color="auto" w:sz="4" w:space="0"/>
+            <w:left w:val="single" w:color="auto" w:sz="4" w:space="0"/>
+            <w:bottom w:val="single" w:color="auto" w:sz="4" w:space="0"/>
+            <w:right w:val="single" w:color="auto" w:sz="4" w:space="0"/>
+            <w:insideH w:val="single" w:color="auto" w:sz="4" w:space="0"/>
+            <w:insideV w:val="single" w:color="auto" w:sz="4" w:space="0"/>
+          </w:tblBorders>
+          <w:tblCellMar>
+            <w:top w:w="0" w:type="dxa"/>
+            <w:left w:w="108" w:type="dxa"/>
+            <w:bottom w:w="0" w:type="dxa"/>
+            <w:right w:w="108" w:type="dxa"/>
+          </w:tblCellMar>
+        </w:tblPrEx>
+        <w:tc>
+          <w:tcPr>
+            <w:tcW w:w="2341" w:type="dxa"/>
+            <w:tcBorders>
+              <w:top w:val="nil"/>
+              <w:left w:val="nil"/>
+              <w:bottom w:val="nil"/>
+              <w:right w:val="nil"/>
+            </w:tcBorders>
+          </w:tcPr>
+          <w:p>
+            <w:pPr>
+              <w:keepNext w:val="0"/>
+              <w:keepLines w:val="0"/>
+              <w:pageBreakBefore w:val="0"/>
+              <w:widowControl/>
+              <w:numPr>
+                <w:ilvl w:val="0"/>
+                <w:numId w:val="0"/>
+              </w:numPr>
+              <w:kinsoku/>
+              <w:wordWrap/>
+              <w:overflowPunct/>
+              <w:topLinePunct w:val="0"/>
+              <w:autoSpaceDE/>
+              <w:autoSpaceDN/>
+              <w:bidi w:val="0"/>
+              <w:adjustRightInd/>
+              <w:snapToGrid/>
+              <w:spacing w:before="109" w:beforeLines="30" w:after="109" w:afterLines="30"/>
+              <w:jc w:val="center"/>
+              <w:textAlignment w:val="auto"/>
+              <w:rPr>
+                <w:rFonts w:hint="default" w:ascii="Garamond" w:hAnsi="Garamond" w:cs="Garamond"/>
+                <w:sz w:val="20"/>
+                <w:szCs w:val="20"/>
+                <w:vertAlign w:val="baseline"/>
+                <w:lang w:val="en-US"/>
+              </w:rPr>
+            </w:pPr>
+            <w:r>
+              <w:rPr>
+                <w:rFonts w:hint="default" w:ascii="Garamond" w:hAnsi="Garamond" w:cs="Garamond"/>
+                <w:sz w:val="20"/>
+                <w:szCs w:val="20"/>
+                <w:vertAlign w:val="baseline"/>
+                <w:lang w:val="en-US"/>
+              </w:rPr>
+              <w:t>Lesson 3</w:t>
+            </w:r>
+          </w:p>
+        </w:tc>
+        <w:tc>
+          <w:tcPr>
+            <w:tcW w:w="6058" w:type="dxa"/>
+            <w:tcBorders>
+              <w:top w:val="nil"/>
+              <w:left w:val="nil"/>
+              <w:bottom w:val="nil"/>
+              <w:right w:val="nil"/>
+            </w:tcBorders>
+            <w:vAlign w:val="top"/>
+          </w:tcPr>
+          <w:p>
+            <w:pPr>
+              <w:keepNext w:val="0"/>
+              <w:keepLines w:val="0"/>
+              <w:pageBreakBefore w:val="0"/>
+              <w:widowControl/>
+              <w:numPr>
+                <w:ilvl w:val="0"/>
+                <w:numId w:val="0"/>
+              </w:numPr>
+              <w:kinsoku/>
+              <w:wordWrap/>
+              <w:overflowPunct/>
+              <w:topLinePunct w:val="0"/>
+              <w:autoSpaceDE/>
+              <w:autoSpaceDN/>
+              <w:bidi w:val="0"/>
+              <w:adjustRightInd/>
+              <w:snapToGrid/>
+              <w:spacing w:before="109" w:beforeLines="30" w:after="109" w:afterLines="30"/>
+              <w:ind w:left="0" w:leftChars="0" w:firstLine="0" w:firstLineChars="0"/>
+              <w:jc w:val="center"/>
+              <w:textAlignment w:val="auto"/>
+              <w:rPr>
+                <w:rFonts w:hint="default" w:ascii="Garamond" w:hAnsi="Garamond" w:cs="Garamond"/>
+                <w:sz w:val="20"/>
+                <w:szCs w:val="20"/>
+                <w:vertAlign w:val="baseline"/>
+                <w:lang w:val="en-US"/>
+              </w:rPr>
+            </w:pPr>
+          </w:p>
+        </w:tc>
+        <w:tc>
+          <w:tcPr>
+            <w:tcW w:w="2281" w:type="dxa"/>
+            <w:tcBorders>
+              <w:top w:val="nil"/>
+              <w:left w:val="nil"/>
+              <w:bottom w:val="nil"/>
+              <w:right w:val="nil"/>
+            </w:tcBorders>
+            <w:shd w:val="clear" w:color="auto" w:fill="00B050"/>
+          </w:tcPr>
+          <w:p>
+            <w:pPr>
+              <w:keepNext w:val="0"/>
+              <w:keepLines w:val="0"/>
+              <w:pageBreakBefore w:val="0"/>
+              <w:widowControl/>
+              <w:numPr>
+                <w:ilvl w:val="0"/>
+                <w:numId w:val="0"/>
+              </w:numPr>
+              <w:kinsoku/>
+              <w:wordWrap/>
+              <w:overflowPunct/>
+              <w:topLinePunct w:val="0"/>
+              <w:autoSpaceDE/>
+              <w:autoSpaceDN/>
+              <w:bidi w:val="0"/>
+              <w:adjustRightInd/>
+              <w:snapToGrid/>
+              <w:spacing w:before="109" w:beforeLines="30" w:after="109" w:afterLines="30"/>
+              <w:jc w:val="center"/>
+              <w:textAlignment w:val="auto"/>
+              <w:rPr>
+                <w:rFonts w:hint="default" w:ascii="Garamond" w:hAnsi="Garamond" w:cs="Garamond"/>
+                <w:sz w:val="20"/>
+                <w:szCs w:val="20"/>
+                <w:vertAlign w:val="baseline"/>
+                <w:lang w:val="en-US"/>
+              </w:rPr>
+            </w:pPr>
+            <w:r>
+              <w:rPr>
+                <w:rFonts w:hint="default" w:ascii="Garamond" w:hAnsi="Garamond" w:cs="Garamond"/>
+                <w:sz w:val="20"/>
+                <w:szCs w:val="20"/>
+                <w:vertAlign w:val="baseline"/>
+                <w:lang w:val="en-US"/>
+              </w:rPr>
+              <w:t>Done!</w:t>
+            </w:r>
+          </w:p>
+        </w:tc>
+      </w:tr>
+      <w:tr>
+        <w:tblPrEx>
+          <w:tblBorders>
+            <w:top w:val="single" w:color="auto" w:sz="4" w:space="0"/>
+            <w:left w:val="single" w:color="auto" w:sz="4" w:space="0"/>
+            <w:bottom w:val="single" w:color="auto" w:sz="4" w:space="0"/>
+            <w:right w:val="single" w:color="auto" w:sz="4" w:space="0"/>
+            <w:insideH w:val="single" w:color="auto" w:sz="4" w:space="0"/>
+            <w:insideV w:val="single" w:color="auto" w:sz="4" w:space="0"/>
+          </w:tblBorders>
+          <w:tblCellMar>
+            <w:top w:w="0" w:type="dxa"/>
+            <w:left w:w="108" w:type="dxa"/>
+            <w:bottom w:w="0" w:type="dxa"/>
+            <w:right w:w="108" w:type="dxa"/>
+          </w:tblCellMar>
+        </w:tblPrEx>
+        <w:tc>
+          <w:tcPr>
+            <w:tcW w:w="2341" w:type="dxa"/>
+            <w:tcBorders>
+              <w:top w:val="nil"/>
+              <w:left w:val="nil"/>
+              <w:bottom w:val="nil"/>
+              <w:right w:val="nil"/>
+            </w:tcBorders>
+          </w:tcPr>
+          <w:p>
+            <w:pPr>
+              <w:keepNext w:val="0"/>
+              <w:keepLines w:val="0"/>
+              <w:pageBreakBefore w:val="0"/>
+              <w:widowControl/>
+              <w:numPr>
+                <w:ilvl w:val="0"/>
+                <w:numId w:val="0"/>
+              </w:numPr>
+              <w:kinsoku/>
+              <w:wordWrap/>
+              <w:overflowPunct/>
+              <w:topLinePunct w:val="0"/>
+              <w:autoSpaceDE/>
+              <w:autoSpaceDN/>
+              <w:bidi w:val="0"/>
+              <w:adjustRightInd/>
+              <w:snapToGrid/>
+              <w:spacing w:before="109" w:beforeLines="30" w:after="109" w:afterLines="30"/>
+              <w:jc w:val="center"/>
+              <w:textAlignment w:val="auto"/>
+              <w:rPr>
+                <w:rFonts w:hint="default" w:ascii="Garamond" w:hAnsi="Garamond" w:cs="Garamond"/>
+                <w:sz w:val="20"/>
+                <w:szCs w:val="20"/>
+                <w:vertAlign w:val="baseline"/>
+                <w:lang w:val="en-US"/>
+              </w:rPr>
+            </w:pPr>
+            <w:r>
+              <w:rPr>
+                <w:rFonts w:hint="default" w:ascii="Garamond" w:hAnsi="Garamond" w:cs="Garamond"/>
+                <w:sz w:val="20"/>
+                <w:szCs w:val="20"/>
+                <w:vertAlign w:val="baseline"/>
+                <w:lang w:val="en-US"/>
+              </w:rPr>
+              <w:t>Lesson 4</w:t>
+            </w:r>
+          </w:p>
+        </w:tc>
+        <w:tc>
+          <w:tcPr>
+            <w:tcW w:w="6058" w:type="dxa"/>
+            <w:tcBorders>
+              <w:top w:val="nil"/>
+              <w:left w:val="nil"/>
+              <w:bottom w:val="nil"/>
+              <w:right w:val="nil"/>
+            </w:tcBorders>
+            <w:vAlign w:val="top"/>
+          </w:tcPr>
+          <w:p>
+            <w:pPr>
+              <w:keepNext w:val="0"/>
+              <w:keepLines w:val="0"/>
+              <w:pageBreakBefore w:val="0"/>
+              <w:widowControl/>
+              <w:numPr>
+                <w:ilvl w:val="0"/>
+                <w:numId w:val="0"/>
+              </w:numPr>
+              <w:kinsoku/>
+              <w:wordWrap/>
+              <w:overflowPunct/>
+              <w:topLinePunct w:val="0"/>
+              <w:autoSpaceDE/>
+              <w:autoSpaceDN/>
+              <w:bidi w:val="0"/>
+              <w:adjustRightInd/>
+              <w:snapToGrid/>
+              <w:spacing w:before="109" w:beforeLines="30" w:after="109" w:afterLines="30"/>
+              <w:ind w:left="0" w:leftChars="0" w:firstLine="0" w:firstLineChars="0"/>
+              <w:jc w:val="center"/>
+              <w:textAlignment w:val="auto"/>
+              <w:rPr>
+                <w:rFonts w:hint="default" w:ascii="Garamond" w:hAnsi="Garamond" w:cs="Garamond"/>
+                <w:sz w:val="20"/>
+                <w:szCs w:val="20"/>
+                <w:vertAlign w:val="baseline"/>
+                <w:lang w:val="en-US"/>
+              </w:rPr>
+            </w:pPr>
+          </w:p>
+        </w:tc>
+        <w:tc>
+          <w:tcPr>
+            <w:tcW w:w="2281" w:type="dxa"/>
+            <w:tcBorders>
+              <w:top w:val="nil"/>
+              <w:left w:val="nil"/>
+              <w:bottom w:val="nil"/>
+              <w:right w:val="nil"/>
+            </w:tcBorders>
+            <w:shd w:val="clear" w:color="auto" w:fill="00B050"/>
+          </w:tcPr>
+          <w:p>
+            <w:pPr>
+              <w:keepNext w:val="0"/>
+              <w:keepLines w:val="0"/>
+              <w:pageBreakBefore w:val="0"/>
+              <w:widowControl/>
+              <w:numPr>
+                <w:ilvl w:val="0"/>
+                <w:numId w:val="0"/>
+              </w:numPr>
+              <w:kinsoku/>
+              <w:wordWrap/>
+              <w:overflowPunct/>
+              <w:topLinePunct w:val="0"/>
+              <w:autoSpaceDE/>
+              <w:autoSpaceDN/>
+              <w:bidi w:val="0"/>
+              <w:adjustRightInd/>
+              <w:snapToGrid/>
+              <w:spacing w:before="109" w:beforeLines="30" w:after="109" w:afterLines="30"/>
+              <w:jc w:val="center"/>
+              <w:textAlignment w:val="auto"/>
+              <w:rPr>
+                <w:rFonts w:hint="default" w:ascii="Garamond" w:hAnsi="Garamond" w:cs="Garamond"/>
+                <w:sz w:val="20"/>
+                <w:szCs w:val="20"/>
+                <w:vertAlign w:val="baseline"/>
+                <w:lang w:val="en-US"/>
+              </w:rPr>
+            </w:pPr>
+            <w:r>
+              <w:rPr>
+                <w:rFonts w:hint="default" w:ascii="Garamond" w:hAnsi="Garamond" w:cs="Garamond"/>
+                <w:sz w:val="20"/>
+                <w:szCs w:val="20"/>
+                <w:vertAlign w:val="baseline"/>
+                <w:lang w:val="en-US"/>
+              </w:rPr>
+              <w:t>Done!</w:t>
+            </w:r>
+          </w:p>
+        </w:tc>
+      </w:tr>
+      <w:tr>
+        <w:tblPrEx>
+          <w:tblBorders>
+            <w:top w:val="single" w:color="auto" w:sz="4" w:space="0"/>
+            <w:left w:val="single" w:color="auto" w:sz="4" w:space="0"/>
+            <w:bottom w:val="single" w:color="auto" w:sz="4" w:space="0"/>
+            <w:right w:val="single" w:color="auto" w:sz="4" w:space="0"/>
+            <w:insideH w:val="single" w:color="auto" w:sz="4" w:space="0"/>
+            <w:insideV w:val="single" w:color="auto" w:sz="4" w:space="0"/>
+          </w:tblBorders>
+          <w:tblCellMar>
+            <w:top w:w="0" w:type="dxa"/>
+            <w:left w:w="108" w:type="dxa"/>
+            <w:bottom w:w="0" w:type="dxa"/>
+            <w:right w:w="108" w:type="dxa"/>
+          </w:tblCellMar>
+        </w:tblPrEx>
+        <w:tc>
+          <w:tcPr>
+            <w:tcW w:w="2341" w:type="dxa"/>
+            <w:tcBorders>
+              <w:top w:val="nil"/>
+              <w:left w:val="nil"/>
+              <w:bottom w:val="nil"/>
+              <w:right w:val="nil"/>
+            </w:tcBorders>
+          </w:tcPr>
+          <w:p>
+            <w:pPr>
+              <w:keepNext w:val="0"/>
+              <w:keepLines w:val="0"/>
+              <w:pageBreakBefore w:val="0"/>
+              <w:widowControl/>
+              <w:numPr>
+                <w:ilvl w:val="0"/>
+                <w:numId w:val="0"/>
+              </w:numPr>
+              <w:kinsoku/>
+              <w:wordWrap/>
+              <w:overflowPunct/>
+              <w:topLinePunct w:val="0"/>
+              <w:autoSpaceDE/>
+              <w:autoSpaceDN/>
+              <w:bidi w:val="0"/>
+              <w:adjustRightInd/>
+              <w:snapToGrid/>
+              <w:spacing w:before="109" w:beforeLines="30" w:after="109" w:afterLines="30"/>
+              <w:jc w:val="center"/>
+              <w:textAlignment w:val="auto"/>
+              <w:rPr>
+                <w:rFonts w:hint="default" w:ascii="Garamond" w:hAnsi="Garamond" w:cs="Garamond"/>
+                <w:sz w:val="20"/>
+                <w:szCs w:val="20"/>
+                <w:vertAlign w:val="baseline"/>
+                <w:lang w:val="en-US"/>
+              </w:rPr>
+            </w:pPr>
+            <w:r>
+              <w:rPr>
+                <w:rFonts w:hint="default" w:ascii="Garamond" w:hAnsi="Garamond" w:cs="Garamond"/>
+                <w:sz w:val="20"/>
+                <w:szCs w:val="20"/>
+                <w:vertAlign w:val="baseline"/>
+                <w:lang w:val="en-US"/>
+              </w:rPr>
+              <w:t>Lesson 5</w:t>
+            </w:r>
+          </w:p>
+        </w:tc>
+        <w:tc>
+          <w:tcPr>
+            <w:tcW w:w="6058" w:type="dxa"/>
+            <w:tcBorders>
+              <w:top w:val="nil"/>
+              <w:left w:val="nil"/>
+              <w:bottom w:val="nil"/>
+              <w:right w:val="nil"/>
+            </w:tcBorders>
+            <w:vAlign w:val="top"/>
+          </w:tcPr>
+          <w:p>
+            <w:pPr>
+              <w:keepNext w:val="0"/>
+              <w:keepLines w:val="0"/>
+              <w:pageBreakBefore w:val="0"/>
+              <w:widowControl/>
+              <w:numPr>
+                <w:ilvl w:val="0"/>
+                <w:numId w:val="0"/>
+              </w:numPr>
+              <w:kinsoku/>
+              <w:wordWrap/>
+              <w:overflowPunct/>
+              <w:topLinePunct w:val="0"/>
+              <w:autoSpaceDE/>
+              <w:autoSpaceDN/>
+              <w:bidi w:val="0"/>
+              <w:adjustRightInd/>
+              <w:snapToGrid/>
+              <w:spacing w:before="109" w:beforeLines="30" w:after="109" w:afterLines="30"/>
+              <w:ind w:left="0" w:leftChars="0" w:firstLine="0" w:firstLineChars="0"/>
+              <w:jc w:val="center"/>
+              <w:textAlignment w:val="auto"/>
+              <w:rPr>
+                <w:rFonts w:hint="default" w:ascii="Garamond" w:hAnsi="Garamond" w:cs="Garamond"/>
+                <w:sz w:val="20"/>
+                <w:szCs w:val="20"/>
+                <w:vertAlign w:val="baseline"/>
+                <w:lang w:val="en-US"/>
+              </w:rPr>
+            </w:pPr>
+          </w:p>
+        </w:tc>
+        <w:tc>
+          <w:tcPr>
+            <w:tcW w:w="2281" w:type="dxa"/>
+            <w:tcBorders>
+              <w:top w:val="nil"/>
+              <w:left w:val="nil"/>
+              <w:bottom w:val="nil"/>
+              <w:right w:val="nil"/>
+            </w:tcBorders>
+            <w:shd w:val="clear" w:color="auto" w:fill="00B050"/>
+          </w:tcPr>
+          <w:p>
+            <w:pPr>
+              <w:keepNext w:val="0"/>
+              <w:keepLines w:val="0"/>
+              <w:pageBreakBefore w:val="0"/>
+              <w:widowControl/>
+              <w:numPr>
+                <w:ilvl w:val="0"/>
+                <w:numId w:val="0"/>
+              </w:numPr>
+              <w:kinsoku/>
+              <w:wordWrap/>
+              <w:overflowPunct/>
+              <w:topLinePunct w:val="0"/>
+              <w:autoSpaceDE/>
+              <w:autoSpaceDN/>
+              <w:bidi w:val="0"/>
+              <w:adjustRightInd/>
+              <w:snapToGrid/>
+              <w:spacing w:before="109" w:beforeLines="30" w:after="109" w:afterLines="30"/>
+              <w:jc w:val="center"/>
+              <w:textAlignment w:val="auto"/>
+              <w:rPr>
+                <w:rFonts w:hint="default" w:ascii="Garamond" w:hAnsi="Garamond" w:cs="Garamond"/>
+                <w:sz w:val="20"/>
+                <w:szCs w:val="20"/>
+                <w:vertAlign w:val="baseline"/>
+                <w:lang w:val="en-US"/>
+              </w:rPr>
+            </w:pPr>
+            <w:r>
+              <w:rPr>
+                <w:rFonts w:hint="default" w:ascii="Garamond" w:hAnsi="Garamond" w:cs="Garamond"/>
+                <w:sz w:val="20"/>
+                <w:szCs w:val="20"/>
+                <w:vertAlign w:val="baseline"/>
+                <w:lang w:val="en-US"/>
+              </w:rPr>
+              <w:t>Done!</w:t>
+            </w:r>
+          </w:p>
+        </w:tc>
+      </w:tr>
+      <w:tr>
+        <w:tblPrEx>
+          <w:tblBorders>
+            <w:top w:val="single" w:color="auto" w:sz="4" w:space="0"/>
+            <w:left w:val="single" w:color="auto" w:sz="4" w:space="0"/>
+            <w:bottom w:val="single" w:color="auto" w:sz="4" w:space="0"/>
+            <w:right w:val="single" w:color="auto" w:sz="4" w:space="0"/>
+            <w:insideH w:val="single" w:color="auto" w:sz="4" w:space="0"/>
+            <w:insideV w:val="single" w:color="auto" w:sz="4" w:space="0"/>
+          </w:tblBorders>
+          <w:tblCellMar>
+            <w:top w:w="0" w:type="dxa"/>
+            <w:left w:w="108" w:type="dxa"/>
+            <w:bottom w:w="0" w:type="dxa"/>
+            <w:right w:w="108" w:type="dxa"/>
+          </w:tblCellMar>
+        </w:tblPrEx>
+        <w:tc>
+          <w:tcPr>
+            <w:tcW w:w="2341" w:type="dxa"/>
+            <w:tcBorders>
+              <w:top w:val="nil"/>
+              <w:left w:val="nil"/>
+              <w:bottom w:val="nil"/>
+              <w:right w:val="nil"/>
+            </w:tcBorders>
+            <w:shd w:val="clear" w:color="auto" w:fill="auto"/>
+          </w:tcPr>
+          <w:p>
+            <w:pPr>
+              <w:keepNext w:val="0"/>
+              <w:keepLines w:val="0"/>
+              <w:pageBreakBefore w:val="0"/>
+              <w:widowControl/>
+              <w:numPr>
+                <w:ilvl w:val="0"/>
+                <w:numId w:val="0"/>
+              </w:numPr>
+              <w:kinsoku/>
+              <w:wordWrap/>
+              <w:overflowPunct/>
+              <w:topLinePunct w:val="0"/>
+              <w:autoSpaceDE/>
+              <w:autoSpaceDN/>
+              <w:bidi w:val="0"/>
+              <w:adjustRightInd/>
+              <w:snapToGrid/>
+              <w:spacing w:before="109" w:beforeLines="30" w:after="109" w:afterLines="30"/>
+              <w:jc w:val="center"/>
+              <w:textAlignment w:val="auto"/>
+              <w:rPr>
+                <w:rFonts w:hint="default" w:ascii="Garamond" w:hAnsi="Garamond" w:cs="Garamond"/>
+                <w:sz w:val="20"/>
+                <w:szCs w:val="20"/>
+                <w:vertAlign w:val="baseline"/>
+                <w:lang w:val="en-US"/>
+              </w:rPr>
+            </w:pPr>
+            <w:r>
+              <w:rPr>
+                <w:rFonts w:hint="default" w:ascii="Garamond" w:hAnsi="Garamond" w:cs="Garamond"/>
+                <w:sz w:val="20"/>
+                <w:szCs w:val="20"/>
+                <w:vertAlign w:val="baseline"/>
+                <w:lang w:val="en-US"/>
+              </w:rPr>
+              <w:t>Lesson 6</w:t>
+            </w:r>
+          </w:p>
+        </w:tc>
+        <w:tc>
+          <w:tcPr>
+            <w:tcW w:w="6058" w:type="dxa"/>
+            <w:tcBorders>
+              <w:top w:val="nil"/>
+              <w:left w:val="nil"/>
+              <w:bottom w:val="nil"/>
+              <w:right w:val="nil"/>
+            </w:tcBorders>
+            <w:vAlign w:val="top"/>
+          </w:tcPr>
+          <w:p>
+            <w:pPr>
+              <w:keepNext w:val="0"/>
+              <w:keepLines w:val="0"/>
+              <w:pageBreakBefore w:val="0"/>
+              <w:widowControl/>
+              <w:numPr>
+                <w:ilvl w:val="0"/>
+                <w:numId w:val="0"/>
+              </w:numPr>
+              <w:kinsoku/>
+              <w:wordWrap/>
+              <w:overflowPunct/>
+              <w:topLinePunct w:val="0"/>
+              <w:autoSpaceDE/>
+              <w:autoSpaceDN/>
+              <w:bidi w:val="0"/>
+              <w:adjustRightInd/>
+              <w:snapToGrid/>
+              <w:spacing w:before="109" w:beforeLines="30" w:after="109" w:afterLines="30"/>
+              <w:ind w:left="0" w:leftChars="0" w:firstLine="0" w:firstLineChars="0"/>
+              <w:jc w:val="center"/>
+              <w:textAlignment w:val="auto"/>
+              <w:rPr>
+                <w:rFonts w:hint="default" w:ascii="Garamond" w:hAnsi="Garamond" w:cs="Garamond"/>
+                <w:sz w:val="20"/>
+                <w:szCs w:val="20"/>
+                <w:vertAlign w:val="baseline"/>
+                <w:lang w:val="en-US"/>
+              </w:rPr>
+            </w:pPr>
+          </w:p>
+        </w:tc>
+        <w:tc>
+          <w:tcPr>
+            <w:tcW w:w="2281" w:type="dxa"/>
+            <w:tcBorders>
+              <w:top w:val="nil"/>
+              <w:left w:val="nil"/>
+              <w:bottom w:val="nil"/>
+              <w:right w:val="nil"/>
+            </w:tcBorders>
+            <w:shd w:val="clear" w:color="auto" w:fill="00B050"/>
+          </w:tcPr>
+          <w:p>
+            <w:pPr>
+              <w:keepNext w:val="0"/>
+              <w:keepLines w:val="0"/>
+              <w:pageBreakBefore w:val="0"/>
+              <w:widowControl/>
+              <w:numPr>
+                <w:ilvl w:val="0"/>
+                <w:numId w:val="0"/>
+              </w:numPr>
+              <w:kinsoku/>
+              <w:wordWrap/>
+              <w:overflowPunct/>
+              <w:topLinePunct w:val="0"/>
+              <w:autoSpaceDE/>
+              <w:autoSpaceDN/>
+              <w:bidi w:val="0"/>
+              <w:adjustRightInd/>
+              <w:snapToGrid/>
+              <w:spacing w:before="109" w:beforeLines="30" w:after="109" w:afterLines="30"/>
+              <w:jc w:val="center"/>
+              <w:textAlignment w:val="auto"/>
+              <w:rPr>
+                <w:rFonts w:hint="default" w:ascii="Garamond" w:hAnsi="Garamond" w:cs="Garamond"/>
+                <w:sz w:val="20"/>
+                <w:szCs w:val="20"/>
+                <w:vertAlign w:val="baseline"/>
+                <w:lang w:val="en-US"/>
+              </w:rPr>
+            </w:pPr>
+            <w:r>
+              <w:rPr>
+                <w:rFonts w:hint="default" w:ascii="Garamond" w:hAnsi="Garamond" w:cs="Garamond"/>
+                <w:sz w:val="20"/>
+                <w:szCs w:val="20"/>
+                <w:vertAlign w:val="baseline"/>
+                <w:lang w:val="en-US"/>
+              </w:rPr>
+              <w:t>Done!</w:t>
+            </w:r>
+          </w:p>
+        </w:tc>
+      </w:tr>
+      <w:tr>
+        <w:tblPrEx>
+          <w:tblBorders>
+            <w:top w:val="single" w:color="auto" w:sz="4" w:space="0"/>
+            <w:left w:val="single" w:color="auto" w:sz="4" w:space="0"/>
+            <w:bottom w:val="single" w:color="auto" w:sz="4" w:space="0"/>
+            <w:right w:val="single" w:color="auto" w:sz="4" w:space="0"/>
+            <w:insideH w:val="single" w:color="auto" w:sz="4" w:space="0"/>
+            <w:insideV w:val="single" w:color="auto" w:sz="4" w:space="0"/>
+          </w:tblBorders>
+          <w:tblCellMar>
+            <w:top w:w="0" w:type="dxa"/>
+            <w:left w:w="108" w:type="dxa"/>
+            <w:bottom w:w="0" w:type="dxa"/>
+            <w:right w:w="108" w:type="dxa"/>
+          </w:tblCellMar>
+        </w:tblPrEx>
+        <w:tc>
+          <w:tcPr>
+            <w:tcW w:w="2341" w:type="dxa"/>
+            <w:tcBorders>
+              <w:top w:val="nil"/>
+              <w:left w:val="nil"/>
+              <w:bottom w:val="nil"/>
+              <w:right w:val="nil"/>
+            </w:tcBorders>
+          </w:tcPr>
+          <w:p>
+            <w:pPr>
+              <w:keepNext w:val="0"/>
+              <w:keepLines w:val="0"/>
+              <w:pageBreakBefore w:val="0"/>
+              <w:widowControl/>
+              <w:numPr>
+                <w:ilvl w:val="0"/>
+                <w:numId w:val="0"/>
+              </w:numPr>
+              <w:kinsoku/>
+              <w:wordWrap/>
+              <w:overflowPunct/>
+              <w:topLinePunct w:val="0"/>
+              <w:autoSpaceDE/>
+              <w:autoSpaceDN/>
+              <w:bidi w:val="0"/>
+              <w:adjustRightInd/>
+              <w:snapToGrid/>
+              <w:spacing w:before="109" w:beforeLines="30" w:after="109" w:afterLines="30"/>
+              <w:jc w:val="center"/>
+              <w:textAlignment w:val="auto"/>
+              <w:rPr>
+                <w:rFonts w:hint="default" w:ascii="Garamond" w:hAnsi="Garamond" w:cs="Garamond"/>
+                <w:sz w:val="20"/>
+                <w:szCs w:val="20"/>
+                <w:vertAlign w:val="baseline"/>
+                <w:lang w:val="en-US"/>
+              </w:rPr>
+            </w:pPr>
+            <w:r>
+              <w:rPr>
+                <w:rFonts w:hint="default" w:ascii="Garamond" w:hAnsi="Garamond" w:cs="Garamond"/>
+                <w:sz w:val="20"/>
+                <w:szCs w:val="20"/>
+                <w:vertAlign w:val="baseline"/>
+                <w:lang w:val="en-US"/>
+              </w:rPr>
+              <w:t>Lesson 7</w:t>
+            </w:r>
+          </w:p>
+        </w:tc>
+        <w:tc>
+          <w:tcPr>
+            <w:tcW w:w="6058" w:type="dxa"/>
+            <w:tcBorders>
+              <w:top w:val="nil"/>
+              <w:left w:val="nil"/>
+              <w:bottom w:val="nil"/>
+              <w:right w:val="nil"/>
+            </w:tcBorders>
+            <w:vAlign w:val="top"/>
+          </w:tcPr>
+          <w:p>
+            <w:pPr>
+              <w:keepNext w:val="0"/>
+              <w:keepLines w:val="0"/>
+              <w:pageBreakBefore w:val="0"/>
+              <w:widowControl/>
+              <w:numPr>
+                <w:ilvl w:val="0"/>
+                <w:numId w:val="0"/>
+              </w:numPr>
+              <w:kinsoku/>
+              <w:wordWrap/>
+              <w:overflowPunct/>
+              <w:topLinePunct w:val="0"/>
+              <w:autoSpaceDE/>
+              <w:autoSpaceDN/>
+              <w:bidi w:val="0"/>
+              <w:adjustRightInd/>
+              <w:snapToGrid/>
+              <w:spacing w:before="109" w:beforeLines="30" w:after="109" w:afterLines="30"/>
+              <w:ind w:left="0" w:leftChars="0" w:firstLine="0" w:firstLineChars="0"/>
+              <w:jc w:val="center"/>
+              <w:textAlignment w:val="auto"/>
+              <w:rPr>
+                <w:rFonts w:hint="default" w:ascii="Garamond" w:hAnsi="Garamond" w:cs="Garamond"/>
+                <w:sz w:val="20"/>
+                <w:szCs w:val="20"/>
+                <w:vertAlign w:val="baseline"/>
+                <w:lang w:val="en-US"/>
+              </w:rPr>
+            </w:pPr>
+          </w:p>
+        </w:tc>
+        <w:tc>
+          <w:tcPr>
+            <w:tcW w:w="2281" w:type="dxa"/>
+            <w:tcBorders>
+              <w:top w:val="nil"/>
+              <w:left w:val="nil"/>
+              <w:bottom w:val="nil"/>
+              <w:right w:val="nil"/>
+            </w:tcBorders>
+            <w:shd w:val="clear" w:color="auto" w:fill="00B050"/>
+          </w:tcPr>
+          <w:p>
+            <w:pPr>
+              <w:keepNext w:val="0"/>
+              <w:keepLines w:val="0"/>
+              <w:pageBreakBefore w:val="0"/>
+              <w:widowControl/>
+              <w:numPr>
+                <w:ilvl w:val="0"/>
+                <w:numId w:val="0"/>
+              </w:numPr>
+              <w:kinsoku/>
+              <w:wordWrap/>
+              <w:overflowPunct/>
+              <w:topLinePunct w:val="0"/>
+              <w:autoSpaceDE/>
+              <w:autoSpaceDN/>
+              <w:bidi w:val="0"/>
+              <w:adjustRightInd/>
+              <w:snapToGrid/>
+              <w:spacing w:before="109" w:beforeLines="30" w:after="109" w:afterLines="30"/>
+              <w:jc w:val="center"/>
+              <w:textAlignment w:val="auto"/>
+              <w:rPr>
+                <w:rFonts w:hint="default" w:ascii="Garamond" w:hAnsi="Garamond" w:cs="Garamond"/>
+                <w:sz w:val="20"/>
+                <w:szCs w:val="20"/>
+                <w:vertAlign w:val="baseline"/>
+                <w:lang w:val="en-US"/>
+              </w:rPr>
+            </w:pPr>
+            <w:r>
+              <w:rPr>
+                <w:rFonts w:hint="default" w:ascii="Garamond" w:hAnsi="Garamond" w:cs="Garamond"/>
+                <w:sz w:val="20"/>
+                <w:szCs w:val="20"/>
+                <w:vertAlign w:val="baseline"/>
+                <w:lang w:val="en-US"/>
+              </w:rPr>
+              <w:t>Done!</w:t>
+            </w:r>
+          </w:p>
+        </w:tc>
+      </w:tr>
+      <w:tr>
+        <w:tblPrEx>
+          <w:tblBorders>
+            <w:top w:val="single" w:color="auto" w:sz="4" w:space="0"/>
+            <w:left w:val="single" w:color="auto" w:sz="4" w:space="0"/>
+            <w:bottom w:val="single" w:color="auto" w:sz="4" w:space="0"/>
+            <w:right w:val="single" w:color="auto" w:sz="4" w:space="0"/>
+            <w:insideH w:val="single" w:color="auto" w:sz="4" w:space="0"/>
+            <w:insideV w:val="single" w:color="auto" w:sz="4" w:space="0"/>
+          </w:tblBorders>
+          <w:tblCellMar>
+            <w:top w:w="0" w:type="dxa"/>
+            <w:left w:w="108" w:type="dxa"/>
+            <w:bottom w:w="0" w:type="dxa"/>
+            <w:right w:w="108" w:type="dxa"/>
+          </w:tblCellMar>
+        </w:tblPrEx>
+        <w:tc>
+          <w:tcPr>
+            <w:tcW w:w="2341" w:type="dxa"/>
+            <w:tcBorders>
+              <w:top w:val="nil"/>
+              <w:left w:val="nil"/>
+              <w:bottom w:val="nil"/>
+              <w:right w:val="nil"/>
+            </w:tcBorders>
+          </w:tcPr>
+          <w:p>
+            <w:pPr>
+              <w:keepNext w:val="0"/>
+              <w:keepLines w:val="0"/>
+              <w:pageBreakBefore w:val="0"/>
+              <w:widowControl/>
+              <w:numPr>
+                <w:ilvl w:val="0"/>
+                <w:numId w:val="0"/>
+              </w:numPr>
+              <w:kinsoku/>
+              <w:wordWrap/>
+              <w:overflowPunct/>
+              <w:topLinePunct w:val="0"/>
+              <w:autoSpaceDE/>
+              <w:autoSpaceDN/>
+              <w:bidi w:val="0"/>
+              <w:adjustRightInd/>
+              <w:snapToGrid/>
+              <w:spacing w:before="109" w:beforeLines="30" w:after="109" w:afterLines="30"/>
+              <w:jc w:val="center"/>
+              <w:textAlignment w:val="auto"/>
+              <w:rPr>
+                <w:rFonts w:hint="default" w:ascii="Garamond" w:hAnsi="Garamond" w:cs="Garamond"/>
+                <w:sz w:val="20"/>
+                <w:szCs w:val="20"/>
+                <w:vertAlign w:val="baseline"/>
+                <w:lang w:val="en-US"/>
+              </w:rPr>
+            </w:pPr>
+            <w:r>
+              <w:rPr>
+                <w:rFonts w:hint="default" w:ascii="Garamond" w:hAnsi="Garamond" w:cs="Garamond"/>
+                <w:sz w:val="20"/>
+                <w:szCs w:val="20"/>
+                <w:vertAlign w:val="baseline"/>
+                <w:lang w:val="en-US"/>
+              </w:rPr>
+              <w:t>Lesson 8</w:t>
+            </w:r>
+          </w:p>
+        </w:tc>
+        <w:tc>
+          <w:tcPr>
+            <w:tcW w:w="6058" w:type="dxa"/>
+            <w:tcBorders>
+              <w:top w:val="nil"/>
+              <w:left w:val="nil"/>
+              <w:bottom w:val="nil"/>
+              <w:right w:val="nil"/>
+            </w:tcBorders>
+            <w:vAlign w:val="top"/>
+          </w:tcPr>
+          <w:p>
+            <w:pPr>
+              <w:keepNext w:val="0"/>
+              <w:keepLines w:val="0"/>
+              <w:pageBreakBefore w:val="0"/>
+              <w:widowControl/>
+              <w:numPr>
+                <w:ilvl w:val="0"/>
+                <w:numId w:val="0"/>
+              </w:numPr>
+              <w:kinsoku/>
+              <w:wordWrap/>
+              <w:overflowPunct/>
+              <w:topLinePunct w:val="0"/>
+              <w:autoSpaceDE/>
+              <w:autoSpaceDN/>
+              <w:bidi w:val="0"/>
+              <w:adjustRightInd/>
+              <w:snapToGrid/>
+              <w:spacing w:before="109" w:beforeLines="30" w:after="109" w:afterLines="30"/>
+              <w:ind w:left="0" w:leftChars="0" w:firstLine="0" w:firstLineChars="0"/>
+              <w:jc w:val="center"/>
+              <w:textAlignment w:val="auto"/>
+              <w:rPr>
+                <w:rFonts w:hint="default" w:ascii="Garamond" w:hAnsi="Garamond" w:cs="Garamond"/>
+                <w:sz w:val="20"/>
+                <w:szCs w:val="20"/>
+                <w:vertAlign w:val="baseline"/>
+                <w:lang w:val="en-US"/>
+              </w:rPr>
+            </w:pPr>
+          </w:p>
+        </w:tc>
+        <w:tc>
+          <w:tcPr>
+            <w:tcW w:w="2281" w:type="dxa"/>
+            <w:tcBorders>
+              <w:top w:val="nil"/>
+              <w:left w:val="nil"/>
+              <w:bottom w:val="nil"/>
+              <w:right w:val="nil"/>
+            </w:tcBorders>
+            <w:shd w:val="clear" w:color="auto" w:fill="00B050"/>
+          </w:tcPr>
+          <w:p>
+            <w:pPr>
+              <w:keepNext w:val="0"/>
+              <w:keepLines w:val="0"/>
+              <w:pageBreakBefore w:val="0"/>
+              <w:widowControl/>
+              <w:numPr>
+                <w:ilvl w:val="0"/>
+                <w:numId w:val="0"/>
+              </w:numPr>
+              <w:kinsoku/>
+              <w:wordWrap/>
+              <w:overflowPunct/>
+              <w:topLinePunct w:val="0"/>
+              <w:autoSpaceDE/>
+              <w:autoSpaceDN/>
+              <w:bidi w:val="0"/>
+              <w:adjustRightInd/>
+              <w:snapToGrid/>
+              <w:spacing w:before="109" w:beforeLines="30" w:after="109" w:afterLines="30"/>
+              <w:jc w:val="center"/>
+              <w:textAlignment w:val="auto"/>
+              <w:rPr>
+                <w:rFonts w:hint="default" w:ascii="Garamond" w:hAnsi="Garamond" w:cs="Garamond"/>
+                <w:sz w:val="20"/>
+                <w:szCs w:val="20"/>
+                <w:vertAlign w:val="baseline"/>
+                <w:lang w:val="en-US"/>
+              </w:rPr>
+            </w:pPr>
+            <w:r>
+              <w:rPr>
+                <w:rFonts w:hint="default" w:ascii="Garamond" w:hAnsi="Garamond" w:cs="Garamond"/>
+                <w:sz w:val="20"/>
+                <w:szCs w:val="20"/>
+                <w:vertAlign w:val="baseline"/>
+                <w:lang w:val="en-US"/>
+              </w:rPr>
+              <w:t>Done!</w:t>
+            </w:r>
+          </w:p>
+        </w:tc>
+      </w:tr>
+      <w:tr>
+        <w:tblPrEx>
+          <w:tblBorders>
+            <w:top w:val="single" w:color="auto" w:sz="4" w:space="0"/>
+            <w:left w:val="single" w:color="auto" w:sz="4" w:space="0"/>
+            <w:bottom w:val="single" w:color="auto" w:sz="4" w:space="0"/>
+            <w:right w:val="single" w:color="auto" w:sz="4" w:space="0"/>
+            <w:insideH w:val="single" w:color="auto" w:sz="4" w:space="0"/>
+            <w:insideV w:val="single" w:color="auto" w:sz="4" w:space="0"/>
+          </w:tblBorders>
+          <w:tblCellMar>
+            <w:top w:w="0" w:type="dxa"/>
+            <w:left w:w="108" w:type="dxa"/>
+            <w:bottom w:w="0" w:type="dxa"/>
+            <w:right w:w="108" w:type="dxa"/>
+          </w:tblCellMar>
+        </w:tblPrEx>
+        <w:tc>
+          <w:tcPr>
+            <w:tcW w:w="2341" w:type="dxa"/>
+            <w:tcBorders>
+              <w:top w:val="nil"/>
+              <w:left w:val="nil"/>
+              <w:bottom w:val="nil"/>
+              <w:right w:val="nil"/>
+            </w:tcBorders>
+          </w:tcPr>
+          <w:p>
+            <w:pPr>
+              <w:keepNext w:val="0"/>
+              <w:keepLines w:val="0"/>
+              <w:pageBreakBefore w:val="0"/>
+              <w:widowControl/>
+              <w:numPr>
+                <w:ilvl w:val="0"/>
+                <w:numId w:val="0"/>
+              </w:numPr>
+              <w:kinsoku/>
+              <w:wordWrap/>
+              <w:overflowPunct/>
+              <w:topLinePunct w:val="0"/>
+              <w:autoSpaceDE/>
+              <w:autoSpaceDN/>
+              <w:bidi w:val="0"/>
+              <w:adjustRightInd/>
+              <w:snapToGrid/>
+              <w:spacing w:before="109" w:beforeLines="30" w:after="109" w:afterLines="30"/>
+              <w:jc w:val="center"/>
+              <w:textAlignment w:val="auto"/>
+              <w:rPr>
+                <w:rFonts w:hint="default" w:ascii="Garamond" w:hAnsi="Garamond" w:cs="Garamond"/>
+                <w:sz w:val="20"/>
+                <w:szCs w:val="20"/>
+                <w:vertAlign w:val="baseline"/>
+                <w:lang w:val="en-US"/>
+              </w:rPr>
+            </w:pPr>
+            <w:r>
+              <w:rPr>
+                <w:rFonts w:hint="default" w:ascii="Garamond" w:hAnsi="Garamond" w:cs="Garamond"/>
+                <w:sz w:val="20"/>
+                <w:szCs w:val="20"/>
+                <w:vertAlign w:val="baseline"/>
+                <w:lang w:val="en-US"/>
+              </w:rPr>
+              <w:t>Lesson 9</w:t>
+            </w:r>
+          </w:p>
+        </w:tc>
+        <w:tc>
+          <w:tcPr>
+            <w:tcW w:w="6058" w:type="dxa"/>
+            <w:tcBorders>
+              <w:top w:val="nil"/>
+              <w:left w:val="nil"/>
+              <w:bottom w:val="nil"/>
+              <w:right w:val="nil"/>
+            </w:tcBorders>
+            <w:vAlign w:val="top"/>
+          </w:tcPr>
+          <w:p>
+            <w:pPr>
+              <w:keepNext w:val="0"/>
+              <w:keepLines w:val="0"/>
+              <w:pageBreakBefore w:val="0"/>
+              <w:widowControl/>
+              <w:numPr>
+                <w:ilvl w:val="0"/>
+                <w:numId w:val="0"/>
+              </w:numPr>
+              <w:kinsoku/>
+              <w:wordWrap/>
+              <w:overflowPunct/>
+              <w:topLinePunct w:val="0"/>
+              <w:autoSpaceDE/>
+              <w:autoSpaceDN/>
+              <w:bidi w:val="0"/>
+              <w:adjustRightInd/>
+              <w:snapToGrid/>
+              <w:spacing w:before="109" w:beforeLines="30" w:after="109" w:afterLines="30"/>
+              <w:ind w:left="0" w:leftChars="0" w:firstLine="0" w:firstLineChars="0"/>
+              <w:jc w:val="center"/>
+              <w:textAlignment w:val="auto"/>
+              <w:rPr>
+                <w:rFonts w:hint="default" w:ascii="Garamond" w:hAnsi="Garamond" w:cs="Garamond"/>
+                <w:sz w:val="20"/>
+                <w:szCs w:val="20"/>
+                <w:vertAlign w:val="baseline"/>
+                <w:lang w:val="en-US"/>
+              </w:rPr>
+            </w:pPr>
+          </w:p>
+        </w:tc>
+        <w:tc>
+          <w:tcPr>
+            <w:tcW w:w="2281" w:type="dxa"/>
+            <w:tcBorders>
+              <w:top w:val="nil"/>
+              <w:left w:val="nil"/>
+              <w:bottom w:val="nil"/>
+              <w:right w:val="nil"/>
+            </w:tcBorders>
+            <w:shd w:val="clear" w:color="auto" w:fill="00B050"/>
+          </w:tcPr>
+          <w:p>
+            <w:pPr>
+              <w:keepNext w:val="0"/>
+              <w:keepLines w:val="0"/>
+              <w:pageBreakBefore w:val="0"/>
+              <w:widowControl/>
+              <w:numPr>
+                <w:ilvl w:val="0"/>
+                <w:numId w:val="0"/>
+              </w:numPr>
+              <w:kinsoku/>
+              <w:wordWrap/>
+              <w:overflowPunct/>
+              <w:topLinePunct w:val="0"/>
+              <w:autoSpaceDE/>
+              <w:autoSpaceDN/>
+              <w:bidi w:val="0"/>
+              <w:adjustRightInd/>
+              <w:snapToGrid/>
+              <w:spacing w:before="109" w:beforeLines="30" w:after="109" w:afterLines="30"/>
+              <w:jc w:val="center"/>
+              <w:textAlignment w:val="auto"/>
+              <w:rPr>
+                <w:rFonts w:hint="default" w:ascii="Garamond" w:hAnsi="Garamond" w:cs="Garamond"/>
+                <w:sz w:val="20"/>
+                <w:szCs w:val="20"/>
+                <w:vertAlign w:val="baseline"/>
+                <w:lang w:val="en-US"/>
+              </w:rPr>
+            </w:pPr>
+            <w:r>
+              <w:rPr>
+                <w:rFonts w:hint="default" w:ascii="Garamond" w:hAnsi="Garamond" w:cs="Garamond"/>
+                <w:sz w:val="20"/>
+                <w:szCs w:val="20"/>
+                <w:vertAlign w:val="baseline"/>
+                <w:lang w:val="en-US"/>
+              </w:rPr>
+              <w:t>Done!</w:t>
+            </w:r>
+          </w:p>
+        </w:tc>
+      </w:tr>
+      <w:tr>
+        <w:tblPrEx>
+          <w:tblBorders>
+            <w:top w:val="single" w:color="auto" w:sz="4" w:space="0"/>
+            <w:left w:val="single" w:color="auto" w:sz="4" w:space="0"/>
+            <w:bottom w:val="single" w:color="auto" w:sz="4" w:space="0"/>
+            <w:right w:val="single" w:color="auto" w:sz="4" w:space="0"/>
+            <w:insideH w:val="single" w:color="auto" w:sz="4" w:space="0"/>
+            <w:insideV w:val="single" w:color="auto" w:sz="4" w:space="0"/>
+          </w:tblBorders>
+          <w:tblCellMar>
+            <w:top w:w="0" w:type="dxa"/>
+            <w:left w:w="108" w:type="dxa"/>
+            <w:bottom w:w="0" w:type="dxa"/>
+            <w:right w:w="108" w:type="dxa"/>
+          </w:tblCellMar>
+        </w:tblPrEx>
+        <w:tc>
+          <w:tcPr>
+            <w:tcW w:w="2341" w:type="dxa"/>
+            <w:tcBorders>
+              <w:top w:val="nil"/>
+              <w:left w:val="nil"/>
+              <w:bottom w:val="nil"/>
+              <w:right w:val="nil"/>
+            </w:tcBorders>
+          </w:tcPr>
+          <w:p>
+            <w:pPr>
+              <w:keepNext w:val="0"/>
+              <w:keepLines w:val="0"/>
+              <w:pageBreakBefore w:val="0"/>
+              <w:widowControl/>
+              <w:numPr>
+                <w:ilvl w:val="0"/>
+                <w:numId w:val="0"/>
+              </w:numPr>
+              <w:kinsoku/>
+              <w:wordWrap/>
+              <w:overflowPunct/>
+              <w:topLinePunct w:val="0"/>
+              <w:autoSpaceDE/>
+              <w:autoSpaceDN/>
+              <w:bidi w:val="0"/>
+              <w:adjustRightInd/>
+              <w:snapToGrid/>
+              <w:spacing w:before="109" w:beforeLines="30" w:after="109" w:afterLines="30"/>
+              <w:jc w:val="center"/>
+              <w:textAlignment w:val="auto"/>
+              <w:rPr>
+                <w:rFonts w:hint="default" w:ascii="Garamond" w:hAnsi="Garamond" w:cs="Garamond"/>
+                <w:sz w:val="20"/>
+                <w:szCs w:val="20"/>
+                <w:vertAlign w:val="baseline"/>
+                <w:lang w:val="en-US"/>
+              </w:rPr>
+            </w:pPr>
+            <w:r>
+              <w:rPr>
+                <w:rFonts w:hint="default" w:ascii="Garamond" w:hAnsi="Garamond" w:cs="Garamond"/>
+                <w:sz w:val="20"/>
+                <w:szCs w:val="20"/>
+                <w:vertAlign w:val="baseline"/>
+                <w:lang w:val="en-US"/>
+              </w:rPr>
+              <w:t>Lesson 10</w:t>
+            </w:r>
+          </w:p>
+        </w:tc>
+        <w:tc>
+          <w:tcPr>
+            <w:tcW w:w="6058" w:type="dxa"/>
+            <w:tcBorders>
+              <w:top w:val="nil"/>
+              <w:left w:val="nil"/>
+              <w:bottom w:val="nil"/>
+              <w:right w:val="nil"/>
+            </w:tcBorders>
+            <w:vAlign w:val="top"/>
+          </w:tcPr>
+          <w:p>
+            <w:pPr>
+              <w:keepNext w:val="0"/>
+              <w:keepLines w:val="0"/>
+              <w:pageBreakBefore w:val="0"/>
+              <w:widowControl/>
+              <w:numPr>
+                <w:ilvl w:val="0"/>
+                <w:numId w:val="0"/>
+              </w:numPr>
+              <w:kinsoku/>
+              <w:wordWrap/>
+              <w:overflowPunct/>
+              <w:topLinePunct w:val="0"/>
+              <w:autoSpaceDE/>
+              <w:autoSpaceDN/>
+              <w:bidi w:val="0"/>
+              <w:adjustRightInd/>
+              <w:snapToGrid/>
+              <w:spacing w:before="109" w:beforeLines="30" w:after="109" w:afterLines="30"/>
+              <w:ind w:left="0" w:leftChars="0" w:firstLine="0" w:firstLineChars="0"/>
+              <w:jc w:val="center"/>
+              <w:textAlignment w:val="auto"/>
+              <w:rPr>
+                <w:rFonts w:hint="default" w:ascii="Garamond" w:hAnsi="Garamond" w:cs="Garamond"/>
+                <w:sz w:val="20"/>
+                <w:szCs w:val="20"/>
+                <w:vertAlign w:val="baseline"/>
+                <w:lang w:val="en-US"/>
+              </w:rPr>
+            </w:pPr>
+          </w:p>
+        </w:tc>
+        <w:tc>
+          <w:tcPr>
+            <w:tcW w:w="2281" w:type="dxa"/>
+            <w:tcBorders>
+              <w:top w:val="nil"/>
+              <w:left w:val="nil"/>
+              <w:bottom w:val="nil"/>
+              <w:right w:val="nil"/>
+            </w:tcBorders>
+            <w:shd w:val="clear" w:color="auto" w:fill="00B050"/>
+          </w:tcPr>
+          <w:p>
+            <w:pPr>
+              <w:keepNext w:val="0"/>
+              <w:keepLines w:val="0"/>
+              <w:pageBreakBefore w:val="0"/>
+              <w:widowControl/>
+              <w:numPr>
+                <w:ilvl w:val="0"/>
+                <w:numId w:val="0"/>
+              </w:numPr>
+              <w:kinsoku/>
+              <w:wordWrap/>
+              <w:overflowPunct/>
+              <w:topLinePunct w:val="0"/>
+              <w:autoSpaceDE/>
+              <w:autoSpaceDN/>
+              <w:bidi w:val="0"/>
+              <w:adjustRightInd/>
+              <w:snapToGrid/>
+              <w:spacing w:before="109" w:beforeLines="30" w:after="109" w:afterLines="30"/>
+              <w:jc w:val="center"/>
+              <w:textAlignment w:val="auto"/>
+              <w:rPr>
+                <w:rFonts w:hint="default" w:ascii="Garamond" w:hAnsi="Garamond" w:cs="Garamond"/>
+                <w:sz w:val="20"/>
+                <w:szCs w:val="20"/>
+                <w:vertAlign w:val="baseline"/>
+                <w:lang w:val="en-US"/>
+              </w:rPr>
+            </w:pPr>
+            <w:r>
+              <w:rPr>
+                <w:rFonts w:hint="default" w:ascii="Garamond" w:hAnsi="Garamond" w:cs="Garamond"/>
+                <w:sz w:val="20"/>
+                <w:szCs w:val="20"/>
+                <w:vertAlign w:val="baseline"/>
+                <w:lang w:val="en-US"/>
+              </w:rPr>
+              <w:t>Done!</w:t>
+            </w:r>
+          </w:p>
+        </w:tc>
+      </w:tr>
+      <w:tr>
+        <w:tblPrEx>
+          <w:tblBorders>
+            <w:top w:val="single" w:color="auto" w:sz="4" w:space="0"/>
+            <w:left w:val="single" w:color="auto" w:sz="4" w:space="0"/>
+            <w:bottom w:val="single" w:color="auto" w:sz="4" w:space="0"/>
+            <w:right w:val="single" w:color="auto" w:sz="4" w:space="0"/>
+            <w:insideH w:val="single" w:color="auto" w:sz="4" w:space="0"/>
+            <w:insideV w:val="single" w:color="auto" w:sz="4" w:space="0"/>
+          </w:tblBorders>
+          <w:tblCellMar>
+            <w:top w:w="0" w:type="dxa"/>
+            <w:left w:w="108" w:type="dxa"/>
+            <w:bottom w:w="0" w:type="dxa"/>
+            <w:right w:w="108" w:type="dxa"/>
+          </w:tblCellMar>
+        </w:tblPrEx>
+        <w:tc>
+          <w:tcPr>
+            <w:tcW w:w="2341" w:type="dxa"/>
+            <w:tcBorders>
+              <w:top w:val="nil"/>
+              <w:left w:val="nil"/>
+              <w:bottom w:val="nil"/>
+              <w:right w:val="nil"/>
+            </w:tcBorders>
+          </w:tcPr>
+          <w:p>
+            <w:pPr>
+              <w:keepNext w:val="0"/>
+              <w:keepLines w:val="0"/>
+              <w:pageBreakBefore w:val="0"/>
+              <w:widowControl/>
+              <w:numPr>
+                <w:ilvl w:val="0"/>
+                <w:numId w:val="0"/>
+              </w:numPr>
+              <w:kinsoku/>
+              <w:wordWrap/>
+              <w:overflowPunct/>
+              <w:topLinePunct w:val="0"/>
+              <w:autoSpaceDE/>
+              <w:autoSpaceDN/>
+              <w:bidi w:val="0"/>
+              <w:adjustRightInd/>
+              <w:snapToGrid/>
+              <w:spacing w:before="109" w:beforeLines="30" w:after="109" w:afterLines="30"/>
+              <w:jc w:val="center"/>
+              <w:textAlignment w:val="auto"/>
+              <w:rPr>
+                <w:rFonts w:hint="default" w:ascii="Garamond" w:hAnsi="Garamond" w:cs="Garamond"/>
+                <w:sz w:val="20"/>
+                <w:szCs w:val="20"/>
+                <w:vertAlign w:val="baseline"/>
+                <w:lang w:val="en-US"/>
+              </w:rPr>
+            </w:pPr>
+            <w:r>
+              <w:rPr>
+                <w:rFonts w:hint="default" w:ascii="Garamond" w:hAnsi="Garamond" w:cs="Garamond"/>
+                <w:sz w:val="20"/>
+                <w:szCs w:val="20"/>
+                <w:vertAlign w:val="baseline"/>
+                <w:lang w:val="en-US"/>
+              </w:rPr>
+              <w:t>Lesson 11</w:t>
+            </w:r>
+          </w:p>
+        </w:tc>
+        <w:tc>
+          <w:tcPr>
+            <w:tcW w:w="6058" w:type="dxa"/>
+            <w:tcBorders>
+              <w:top w:val="nil"/>
+              <w:left w:val="nil"/>
+              <w:bottom w:val="nil"/>
+              <w:right w:val="nil"/>
+            </w:tcBorders>
+            <w:vAlign w:val="top"/>
+          </w:tcPr>
+          <w:p>
+            <w:pPr>
+              <w:keepNext w:val="0"/>
+              <w:keepLines w:val="0"/>
+              <w:pageBreakBefore w:val="0"/>
+              <w:widowControl/>
+              <w:numPr>
+                <w:ilvl w:val="0"/>
+                <w:numId w:val="0"/>
+              </w:numPr>
+              <w:kinsoku/>
+              <w:wordWrap/>
+              <w:overflowPunct/>
+              <w:topLinePunct w:val="0"/>
+              <w:autoSpaceDE/>
+              <w:autoSpaceDN/>
+              <w:bidi w:val="0"/>
+              <w:adjustRightInd/>
+              <w:snapToGrid/>
+              <w:spacing w:before="109" w:beforeLines="30" w:after="109" w:afterLines="30"/>
+              <w:ind w:left="0" w:leftChars="0" w:firstLine="0" w:firstLineChars="0"/>
+              <w:jc w:val="center"/>
+              <w:textAlignment w:val="auto"/>
+              <w:rPr>
+                <w:rFonts w:hint="default" w:ascii="Garamond" w:hAnsi="Garamond" w:cs="Garamond"/>
+                <w:sz w:val="20"/>
+                <w:szCs w:val="20"/>
+                <w:vertAlign w:val="baseline"/>
+                <w:lang w:val="en-US"/>
+              </w:rPr>
+            </w:pPr>
+          </w:p>
+        </w:tc>
+        <w:tc>
+          <w:tcPr>
+            <w:tcW w:w="2281" w:type="dxa"/>
+            <w:tcBorders>
+              <w:top w:val="nil"/>
+              <w:left w:val="nil"/>
+              <w:bottom w:val="nil"/>
+              <w:right w:val="nil"/>
+            </w:tcBorders>
+            <w:shd w:val="clear" w:color="auto" w:fill="00B050"/>
+          </w:tcPr>
+          <w:p>
+            <w:pPr>
+              <w:keepNext w:val="0"/>
+              <w:keepLines w:val="0"/>
+              <w:pageBreakBefore w:val="0"/>
+              <w:widowControl/>
+              <w:numPr>
+                <w:ilvl w:val="0"/>
+                <w:numId w:val="0"/>
+              </w:numPr>
+              <w:kinsoku/>
+              <w:wordWrap/>
+              <w:overflowPunct/>
+              <w:topLinePunct w:val="0"/>
+              <w:autoSpaceDE/>
+              <w:autoSpaceDN/>
+              <w:bidi w:val="0"/>
+              <w:adjustRightInd/>
+              <w:snapToGrid/>
+              <w:spacing w:before="109" w:beforeLines="30" w:after="109" w:afterLines="30"/>
+              <w:jc w:val="center"/>
+              <w:textAlignment w:val="auto"/>
+              <w:rPr>
+                <w:rFonts w:hint="default" w:ascii="Garamond" w:hAnsi="Garamond" w:cs="Garamond"/>
+                <w:sz w:val="20"/>
+                <w:szCs w:val="20"/>
+                <w:vertAlign w:val="baseline"/>
+                <w:lang w:val="en-US"/>
+              </w:rPr>
+            </w:pPr>
+            <w:r>
+              <w:rPr>
+                <w:rFonts w:hint="default" w:ascii="Garamond" w:hAnsi="Garamond" w:cs="Garamond"/>
+                <w:sz w:val="20"/>
+                <w:szCs w:val="20"/>
+                <w:vertAlign w:val="baseline"/>
+                <w:lang w:val="en-US"/>
+              </w:rPr>
+              <w:t>Done!</w:t>
+            </w:r>
+          </w:p>
+        </w:tc>
+      </w:tr>
+      <w:tr>
+        <w:tblPrEx>
+          <w:tblBorders>
+            <w:top w:val="single" w:color="auto" w:sz="4" w:space="0"/>
+            <w:left w:val="single" w:color="auto" w:sz="4" w:space="0"/>
+            <w:bottom w:val="single" w:color="auto" w:sz="4" w:space="0"/>
+            <w:right w:val="single" w:color="auto" w:sz="4" w:space="0"/>
+            <w:insideH w:val="single" w:color="auto" w:sz="4" w:space="0"/>
+            <w:insideV w:val="single" w:color="auto" w:sz="4" w:space="0"/>
+          </w:tblBorders>
+          <w:tblCellMar>
+            <w:top w:w="0" w:type="dxa"/>
+            <w:left w:w="108" w:type="dxa"/>
+            <w:bottom w:w="0" w:type="dxa"/>
+            <w:right w:w="108" w:type="dxa"/>
+          </w:tblCellMar>
+        </w:tblPrEx>
+        <w:tc>
+          <w:tcPr>
+            <w:tcW w:w="2341" w:type="dxa"/>
+            <w:tcBorders>
+              <w:top w:val="nil"/>
+              <w:left w:val="nil"/>
+              <w:bottom w:val="nil"/>
+              <w:right w:val="nil"/>
+            </w:tcBorders>
+          </w:tcPr>
+          <w:p>
+            <w:pPr>
+              <w:keepNext w:val="0"/>
+              <w:keepLines w:val="0"/>
+              <w:pageBreakBefore w:val="0"/>
+              <w:widowControl/>
+              <w:numPr>
+                <w:ilvl w:val="0"/>
+                <w:numId w:val="0"/>
+              </w:numPr>
+              <w:kinsoku/>
+              <w:wordWrap/>
+              <w:overflowPunct/>
+              <w:topLinePunct w:val="0"/>
+              <w:autoSpaceDE/>
+              <w:autoSpaceDN/>
+              <w:bidi w:val="0"/>
+              <w:adjustRightInd/>
+              <w:snapToGrid/>
+              <w:spacing w:before="109" w:beforeLines="30" w:after="109" w:afterLines="30"/>
+              <w:jc w:val="center"/>
+              <w:textAlignment w:val="auto"/>
+              <w:rPr>
+                <w:rFonts w:hint="default" w:ascii="Garamond" w:hAnsi="Garamond" w:cs="Garamond"/>
+                <w:sz w:val="20"/>
+                <w:szCs w:val="20"/>
+                <w:vertAlign w:val="baseline"/>
+                <w:lang w:val="en-US"/>
+              </w:rPr>
+            </w:pPr>
+            <w:r>
+              <w:rPr>
+                <w:rFonts w:hint="default" w:ascii="Garamond" w:hAnsi="Garamond" w:cs="Garamond"/>
+                <w:sz w:val="20"/>
+                <w:szCs w:val="20"/>
+                <w:vertAlign w:val="baseline"/>
+                <w:lang w:val="en-US"/>
+              </w:rPr>
+              <w:t>Lesson 12</w:t>
+            </w:r>
+          </w:p>
+        </w:tc>
+        <w:tc>
+          <w:tcPr>
+            <w:tcW w:w="6058" w:type="dxa"/>
+            <w:tcBorders>
+              <w:top w:val="nil"/>
+              <w:left w:val="nil"/>
+              <w:bottom w:val="nil"/>
+              <w:right w:val="nil"/>
+            </w:tcBorders>
+            <w:vAlign w:val="top"/>
+          </w:tcPr>
+          <w:p>
+            <w:pPr>
+              <w:keepNext w:val="0"/>
+              <w:keepLines w:val="0"/>
+              <w:pageBreakBefore w:val="0"/>
+              <w:widowControl/>
+              <w:numPr>
+                <w:ilvl w:val="0"/>
+                <w:numId w:val="0"/>
+              </w:numPr>
+              <w:kinsoku/>
+              <w:wordWrap/>
+              <w:overflowPunct/>
+              <w:topLinePunct w:val="0"/>
+              <w:autoSpaceDE/>
+              <w:autoSpaceDN/>
+              <w:bidi w:val="0"/>
+              <w:adjustRightInd/>
+              <w:snapToGrid/>
+              <w:spacing w:before="109" w:beforeLines="30" w:after="109" w:afterLines="30"/>
+              <w:ind w:left="0" w:leftChars="0" w:firstLine="0" w:firstLineChars="0"/>
+              <w:jc w:val="center"/>
+              <w:textAlignment w:val="auto"/>
+              <w:rPr>
+                <w:rFonts w:hint="default" w:ascii="Garamond" w:hAnsi="Garamond" w:cs="Garamond"/>
+                <w:sz w:val="20"/>
+                <w:szCs w:val="20"/>
+                <w:vertAlign w:val="baseline"/>
+                <w:lang w:val="en-US"/>
+              </w:rPr>
+            </w:pPr>
+          </w:p>
+        </w:tc>
+        <w:tc>
+          <w:tcPr>
+            <w:tcW w:w="2281" w:type="dxa"/>
+            <w:tcBorders>
+              <w:top w:val="nil"/>
+              <w:left w:val="nil"/>
+              <w:bottom w:val="nil"/>
+              <w:right w:val="nil"/>
+            </w:tcBorders>
+            <w:shd w:val="clear" w:color="auto" w:fill="00B050"/>
+          </w:tcPr>
+          <w:p>
+            <w:pPr>
+              <w:keepNext w:val="0"/>
+              <w:keepLines w:val="0"/>
+              <w:pageBreakBefore w:val="0"/>
+              <w:widowControl/>
+              <w:numPr>
+                <w:ilvl w:val="0"/>
+                <w:numId w:val="0"/>
+              </w:numPr>
+              <w:kinsoku/>
+              <w:wordWrap/>
+              <w:overflowPunct/>
+              <w:topLinePunct w:val="0"/>
+              <w:autoSpaceDE/>
+              <w:autoSpaceDN/>
+              <w:bidi w:val="0"/>
+              <w:adjustRightInd/>
+              <w:snapToGrid/>
+              <w:spacing w:before="109" w:beforeLines="30" w:after="109" w:afterLines="30"/>
+              <w:jc w:val="center"/>
+              <w:textAlignment w:val="auto"/>
+              <w:rPr>
+                <w:rFonts w:hint="default" w:ascii="Garamond" w:hAnsi="Garamond" w:cs="Garamond"/>
+                <w:sz w:val="20"/>
+                <w:szCs w:val="20"/>
+                <w:vertAlign w:val="baseline"/>
+                <w:lang w:val="en-US"/>
+              </w:rPr>
+            </w:pPr>
+            <w:r>
+              <w:rPr>
+                <w:rFonts w:hint="default" w:ascii="Garamond" w:hAnsi="Garamond" w:cs="Garamond"/>
+                <w:sz w:val="20"/>
+                <w:szCs w:val="20"/>
+                <w:vertAlign w:val="baseline"/>
+                <w:lang w:val="en-US"/>
+              </w:rPr>
+              <w:t>Done!</w:t>
+            </w:r>
+          </w:p>
+        </w:tc>
+      </w:tr>
+      <w:tr>
+        <w:tblPrEx>
+          <w:tblBorders>
+            <w:top w:val="single" w:color="auto" w:sz="4" w:space="0"/>
+            <w:left w:val="single" w:color="auto" w:sz="4" w:space="0"/>
+            <w:bottom w:val="single" w:color="auto" w:sz="4" w:space="0"/>
+            <w:right w:val="single" w:color="auto" w:sz="4" w:space="0"/>
+            <w:insideH w:val="single" w:color="auto" w:sz="4" w:space="0"/>
+            <w:insideV w:val="single" w:color="auto" w:sz="4" w:space="0"/>
+          </w:tblBorders>
+          <w:tblCellMar>
+            <w:top w:w="0" w:type="dxa"/>
+            <w:left w:w="108" w:type="dxa"/>
+            <w:bottom w:w="0" w:type="dxa"/>
+            <w:right w:w="108" w:type="dxa"/>
+          </w:tblCellMar>
+        </w:tblPrEx>
+        <w:tc>
+          <w:tcPr>
+            <w:tcW w:w="2341" w:type="dxa"/>
+            <w:tcBorders>
+              <w:top w:val="nil"/>
+              <w:left w:val="nil"/>
+              <w:bottom w:val="nil"/>
+              <w:right w:val="nil"/>
+            </w:tcBorders>
+          </w:tcPr>
+          <w:p>
+            <w:pPr>
+              <w:keepNext w:val="0"/>
+              <w:keepLines w:val="0"/>
+              <w:pageBreakBefore w:val="0"/>
+              <w:widowControl/>
+              <w:numPr>
+                <w:ilvl w:val="0"/>
+                <w:numId w:val="0"/>
+              </w:numPr>
+              <w:kinsoku/>
+              <w:wordWrap/>
+              <w:overflowPunct/>
+              <w:topLinePunct w:val="0"/>
+              <w:autoSpaceDE/>
+              <w:autoSpaceDN/>
+              <w:bidi w:val="0"/>
+              <w:adjustRightInd/>
+              <w:snapToGrid/>
+              <w:spacing w:before="109" w:beforeLines="30" w:after="109" w:afterLines="30"/>
+              <w:jc w:val="center"/>
+              <w:textAlignment w:val="auto"/>
+              <w:rPr>
+                <w:rFonts w:hint="default" w:ascii="Garamond" w:hAnsi="Garamond" w:cs="Garamond"/>
+                <w:sz w:val="20"/>
+                <w:szCs w:val="20"/>
+                <w:vertAlign w:val="baseline"/>
+                <w:lang w:val="en-US"/>
+              </w:rPr>
+            </w:pPr>
+            <w:r>
+              <w:rPr>
+                <w:rFonts w:hint="default" w:ascii="Garamond" w:hAnsi="Garamond" w:cs="Garamond"/>
+                <w:sz w:val="20"/>
+                <w:szCs w:val="20"/>
+                <w:vertAlign w:val="baseline"/>
+                <w:lang w:val="en-US"/>
+              </w:rPr>
+              <w:t>Lesson 13</w:t>
+            </w:r>
+          </w:p>
+        </w:tc>
+        <w:tc>
+          <w:tcPr>
+            <w:tcW w:w="6058" w:type="dxa"/>
+            <w:tcBorders>
+              <w:top w:val="nil"/>
+              <w:left w:val="nil"/>
+              <w:bottom w:val="nil"/>
+              <w:right w:val="nil"/>
+            </w:tcBorders>
+            <w:vAlign w:val="top"/>
+          </w:tcPr>
+          <w:p>
+            <w:pPr>
+              <w:keepNext w:val="0"/>
+              <w:keepLines w:val="0"/>
+              <w:pageBreakBefore w:val="0"/>
+              <w:widowControl/>
+              <w:numPr>
+                <w:ilvl w:val="0"/>
+                <w:numId w:val="0"/>
+              </w:numPr>
+              <w:kinsoku/>
+              <w:wordWrap/>
+              <w:overflowPunct/>
+              <w:topLinePunct w:val="0"/>
+              <w:autoSpaceDE/>
+              <w:autoSpaceDN/>
+              <w:bidi w:val="0"/>
+              <w:adjustRightInd/>
+              <w:snapToGrid/>
+              <w:spacing w:before="109" w:beforeLines="30" w:after="109" w:afterLines="30"/>
+              <w:ind w:left="0" w:leftChars="0" w:firstLine="0" w:firstLineChars="0"/>
+              <w:jc w:val="center"/>
+              <w:textAlignment w:val="auto"/>
+              <w:rPr>
+                <w:rFonts w:hint="default" w:ascii="Garamond" w:hAnsi="Garamond" w:cs="Garamond"/>
+                <w:sz w:val="20"/>
+                <w:szCs w:val="20"/>
+                <w:vertAlign w:val="baseline"/>
+                <w:lang w:val="en-US"/>
+              </w:rPr>
+            </w:pPr>
+          </w:p>
+        </w:tc>
+        <w:tc>
+          <w:tcPr>
+            <w:tcW w:w="2281" w:type="dxa"/>
+            <w:tcBorders>
+              <w:top w:val="nil"/>
+              <w:left w:val="nil"/>
+              <w:bottom w:val="nil"/>
+              <w:right w:val="nil"/>
+            </w:tcBorders>
+            <w:shd w:val="clear" w:color="auto" w:fill="00B050"/>
+          </w:tcPr>
+          <w:p>
+            <w:pPr>
+              <w:keepNext w:val="0"/>
+              <w:keepLines w:val="0"/>
+              <w:pageBreakBefore w:val="0"/>
+              <w:widowControl/>
+              <w:numPr>
+                <w:ilvl w:val="0"/>
+                <w:numId w:val="0"/>
+              </w:numPr>
+              <w:kinsoku/>
+              <w:wordWrap/>
+              <w:overflowPunct/>
+              <w:topLinePunct w:val="0"/>
+              <w:autoSpaceDE/>
+              <w:autoSpaceDN/>
+              <w:bidi w:val="0"/>
+              <w:adjustRightInd/>
+              <w:snapToGrid/>
+              <w:spacing w:before="109" w:beforeLines="30" w:after="109" w:afterLines="30"/>
+              <w:jc w:val="center"/>
+              <w:textAlignment w:val="auto"/>
+              <w:rPr>
+                <w:rFonts w:hint="default" w:ascii="Garamond" w:hAnsi="Garamond" w:cs="Garamond"/>
+                <w:sz w:val="20"/>
+                <w:szCs w:val="20"/>
+                <w:vertAlign w:val="baseline"/>
+                <w:lang w:val="en-US"/>
+              </w:rPr>
+            </w:pPr>
+            <w:r>
+              <w:rPr>
+                <w:rFonts w:hint="default" w:ascii="Garamond" w:hAnsi="Garamond" w:cs="Garamond"/>
+                <w:sz w:val="20"/>
+                <w:szCs w:val="20"/>
+                <w:vertAlign w:val="baseline"/>
+                <w:lang w:val="en-US"/>
+              </w:rPr>
+              <w:t>Done!</w:t>
+            </w:r>
+          </w:p>
+        </w:tc>
+      </w:tr>
+      <w:tr>
+        <w:tblPrEx>
+          <w:tblBorders>
+            <w:top w:val="single" w:color="auto" w:sz="4" w:space="0"/>
+            <w:left w:val="single" w:color="auto" w:sz="4" w:space="0"/>
+            <w:bottom w:val="single" w:color="auto" w:sz="4" w:space="0"/>
+            <w:right w:val="single" w:color="auto" w:sz="4" w:space="0"/>
+            <w:insideH w:val="single" w:color="auto" w:sz="4" w:space="0"/>
+            <w:insideV w:val="single" w:color="auto" w:sz="4" w:space="0"/>
+          </w:tblBorders>
+          <w:tblCellMar>
+            <w:top w:w="0" w:type="dxa"/>
+            <w:left w:w="108" w:type="dxa"/>
+            <w:bottom w:w="0" w:type="dxa"/>
+            <w:right w:w="108" w:type="dxa"/>
+          </w:tblCellMar>
+        </w:tblPrEx>
+        <w:tc>
+          <w:tcPr>
+            <w:tcW w:w="2341" w:type="dxa"/>
+            <w:tcBorders>
+              <w:top w:val="nil"/>
+              <w:left w:val="nil"/>
+              <w:bottom w:val="nil"/>
+              <w:right w:val="nil"/>
+            </w:tcBorders>
+          </w:tcPr>
+          <w:p>
+            <w:pPr>
+              <w:keepNext w:val="0"/>
+              <w:keepLines w:val="0"/>
+              <w:pageBreakBefore w:val="0"/>
+              <w:widowControl/>
+              <w:numPr>
+                <w:ilvl w:val="0"/>
+                <w:numId w:val="0"/>
+              </w:numPr>
+              <w:kinsoku/>
+              <w:wordWrap/>
+              <w:overflowPunct/>
+              <w:topLinePunct w:val="0"/>
+              <w:autoSpaceDE/>
+              <w:autoSpaceDN/>
+              <w:bidi w:val="0"/>
+              <w:adjustRightInd/>
+              <w:snapToGrid/>
+              <w:spacing w:before="109" w:beforeLines="30" w:after="109" w:afterLines="30"/>
+              <w:jc w:val="center"/>
+              <w:textAlignment w:val="auto"/>
+              <w:rPr>
+                <w:rFonts w:hint="default" w:ascii="Garamond" w:hAnsi="Garamond" w:cs="Garamond"/>
+                <w:sz w:val="20"/>
+                <w:szCs w:val="20"/>
+                <w:vertAlign w:val="baseline"/>
+                <w:lang w:val="en-US"/>
+              </w:rPr>
+            </w:pPr>
+            <w:r>
+              <w:rPr>
+                <w:rFonts w:hint="default" w:ascii="Garamond" w:hAnsi="Garamond" w:cs="Garamond"/>
+                <w:sz w:val="20"/>
+                <w:szCs w:val="20"/>
+                <w:vertAlign w:val="baseline"/>
+                <w:lang w:val="en-US"/>
+              </w:rPr>
+              <w:t>Lesson 14</w:t>
+            </w:r>
+          </w:p>
+        </w:tc>
+        <w:tc>
+          <w:tcPr>
+            <w:tcW w:w="6058" w:type="dxa"/>
+            <w:tcBorders>
+              <w:top w:val="nil"/>
+              <w:left w:val="nil"/>
+              <w:bottom w:val="nil"/>
+              <w:right w:val="nil"/>
+            </w:tcBorders>
+            <w:vAlign w:val="top"/>
+          </w:tcPr>
+          <w:p>
+            <w:pPr>
+              <w:keepNext w:val="0"/>
+              <w:keepLines w:val="0"/>
+              <w:pageBreakBefore w:val="0"/>
+              <w:widowControl/>
+              <w:numPr>
+                <w:ilvl w:val="0"/>
+                <w:numId w:val="0"/>
+              </w:numPr>
+              <w:kinsoku/>
+              <w:wordWrap/>
+              <w:overflowPunct/>
+              <w:topLinePunct w:val="0"/>
+              <w:autoSpaceDE/>
+              <w:autoSpaceDN/>
+              <w:bidi w:val="0"/>
+              <w:adjustRightInd/>
+              <w:snapToGrid/>
+              <w:spacing w:before="109" w:beforeLines="30" w:after="109" w:afterLines="30"/>
+              <w:ind w:left="0" w:leftChars="0" w:firstLine="0" w:firstLineChars="0"/>
+              <w:jc w:val="center"/>
+              <w:textAlignment w:val="auto"/>
+              <w:rPr>
+                <w:rFonts w:hint="default" w:ascii="Garamond" w:hAnsi="Garamond" w:cs="Garamond"/>
+                <w:sz w:val="20"/>
+                <w:szCs w:val="20"/>
+                <w:vertAlign w:val="baseline"/>
+                <w:lang w:val="en-US"/>
+              </w:rPr>
+            </w:pPr>
+          </w:p>
+        </w:tc>
+        <w:tc>
+          <w:tcPr>
+            <w:tcW w:w="2281" w:type="dxa"/>
+            <w:tcBorders>
+              <w:top w:val="nil"/>
+              <w:left w:val="nil"/>
+              <w:bottom w:val="nil"/>
+              <w:right w:val="nil"/>
+            </w:tcBorders>
+            <w:shd w:val="clear" w:color="auto" w:fill="00B050"/>
+          </w:tcPr>
+          <w:p>
+            <w:pPr>
+              <w:keepNext w:val="0"/>
+              <w:keepLines w:val="0"/>
+              <w:pageBreakBefore w:val="0"/>
+              <w:widowControl/>
+              <w:numPr>
+                <w:ilvl w:val="0"/>
+                <w:numId w:val="0"/>
+              </w:numPr>
+              <w:kinsoku/>
+              <w:wordWrap/>
+              <w:overflowPunct/>
+              <w:topLinePunct w:val="0"/>
+              <w:autoSpaceDE/>
+              <w:autoSpaceDN/>
+              <w:bidi w:val="0"/>
+              <w:adjustRightInd/>
+              <w:snapToGrid/>
+              <w:spacing w:before="109" w:beforeLines="30" w:after="109" w:afterLines="30"/>
+              <w:jc w:val="center"/>
+              <w:textAlignment w:val="auto"/>
+              <w:rPr>
+                <w:rFonts w:hint="default" w:ascii="Garamond" w:hAnsi="Garamond" w:cs="Garamond"/>
+                <w:sz w:val="20"/>
+                <w:szCs w:val="20"/>
+                <w:vertAlign w:val="baseline"/>
+                <w:lang w:val="en-US"/>
+              </w:rPr>
+            </w:pPr>
+            <w:r>
+              <w:rPr>
+                <w:rFonts w:hint="default" w:ascii="Garamond" w:hAnsi="Garamond" w:cs="Garamond"/>
+                <w:sz w:val="20"/>
+                <w:szCs w:val="20"/>
+                <w:vertAlign w:val="baseline"/>
+                <w:lang w:val="en-US"/>
+              </w:rPr>
+              <w:t>Done!</w:t>
+            </w:r>
+          </w:p>
+        </w:tc>
+      </w:tr>
+      <w:tr>
+        <w:tblPrEx>
+          <w:tblBorders>
+            <w:top w:val="single" w:color="auto" w:sz="4" w:space="0"/>
+            <w:left w:val="single" w:color="auto" w:sz="4" w:space="0"/>
+            <w:bottom w:val="single" w:color="auto" w:sz="4" w:space="0"/>
+            <w:right w:val="single" w:color="auto" w:sz="4" w:space="0"/>
+            <w:insideH w:val="single" w:color="auto" w:sz="4" w:space="0"/>
+            <w:insideV w:val="single" w:color="auto" w:sz="4" w:space="0"/>
+          </w:tblBorders>
+          <w:tblCellMar>
+            <w:top w:w="0" w:type="dxa"/>
+            <w:left w:w="108" w:type="dxa"/>
+            <w:bottom w:w="0" w:type="dxa"/>
+            <w:right w:w="108" w:type="dxa"/>
+          </w:tblCellMar>
+        </w:tblPrEx>
+        <w:tc>
+          <w:tcPr>
+            <w:tcW w:w="2341" w:type="dxa"/>
+            <w:tcBorders>
+              <w:top w:val="nil"/>
+              <w:left w:val="nil"/>
+              <w:bottom w:val="nil"/>
+              <w:right w:val="nil"/>
+            </w:tcBorders>
+          </w:tcPr>
+          <w:p>
+            <w:pPr>
+              <w:keepNext w:val="0"/>
+              <w:keepLines w:val="0"/>
+              <w:pageBreakBefore w:val="0"/>
+              <w:widowControl/>
+              <w:numPr>
+                <w:ilvl w:val="0"/>
+                <w:numId w:val="0"/>
+              </w:numPr>
+              <w:kinsoku/>
+              <w:wordWrap/>
+              <w:overflowPunct/>
+              <w:topLinePunct w:val="0"/>
+              <w:autoSpaceDE/>
+              <w:autoSpaceDN/>
+              <w:bidi w:val="0"/>
+              <w:adjustRightInd/>
+              <w:snapToGrid/>
+              <w:spacing w:before="109" w:beforeLines="30" w:after="109" w:afterLines="30"/>
+              <w:jc w:val="center"/>
+              <w:textAlignment w:val="auto"/>
+              <w:rPr>
+                <w:rFonts w:hint="default" w:ascii="Garamond" w:hAnsi="Garamond" w:cs="Garamond"/>
+                <w:sz w:val="20"/>
+                <w:szCs w:val="20"/>
+                <w:vertAlign w:val="baseline"/>
+                <w:lang w:val="en-US"/>
+              </w:rPr>
+            </w:pPr>
+            <w:r>
+              <w:rPr>
+                <w:rFonts w:hint="default" w:ascii="Garamond" w:hAnsi="Garamond" w:cs="Garamond"/>
+                <w:sz w:val="20"/>
+                <w:szCs w:val="20"/>
+                <w:vertAlign w:val="baseline"/>
+                <w:lang w:val="en-US"/>
+              </w:rPr>
+              <w:t>Lesson 15</w:t>
+            </w:r>
+          </w:p>
+        </w:tc>
+        <w:tc>
+          <w:tcPr>
+            <w:tcW w:w="6058" w:type="dxa"/>
+            <w:tcBorders>
+              <w:top w:val="nil"/>
+              <w:left w:val="nil"/>
+              <w:bottom w:val="nil"/>
+              <w:right w:val="nil"/>
+            </w:tcBorders>
+            <w:vAlign w:val="top"/>
+          </w:tcPr>
+          <w:p>
+            <w:pPr>
+              <w:keepNext w:val="0"/>
+              <w:keepLines w:val="0"/>
+              <w:pageBreakBefore w:val="0"/>
+              <w:widowControl/>
+              <w:numPr>
+                <w:ilvl w:val="0"/>
+                <w:numId w:val="0"/>
+              </w:numPr>
+              <w:kinsoku/>
+              <w:wordWrap/>
+              <w:overflowPunct/>
+              <w:topLinePunct w:val="0"/>
+              <w:autoSpaceDE/>
+              <w:autoSpaceDN/>
+              <w:bidi w:val="0"/>
+              <w:adjustRightInd/>
+              <w:snapToGrid/>
+              <w:spacing w:before="109" w:beforeLines="30" w:after="109" w:afterLines="30"/>
+              <w:ind w:left="0" w:leftChars="0" w:firstLine="0" w:firstLineChars="0"/>
+              <w:jc w:val="center"/>
+              <w:textAlignment w:val="auto"/>
+              <w:rPr>
+                <w:rFonts w:hint="default" w:ascii="Garamond" w:hAnsi="Garamond" w:cs="Garamond"/>
+                <w:sz w:val="20"/>
+                <w:szCs w:val="20"/>
+                <w:vertAlign w:val="baseline"/>
+                <w:lang w:val="en-US"/>
+              </w:rPr>
+            </w:pPr>
+          </w:p>
+        </w:tc>
+        <w:tc>
+          <w:tcPr>
+            <w:tcW w:w="2281" w:type="dxa"/>
+            <w:tcBorders>
+              <w:top w:val="nil"/>
+              <w:left w:val="nil"/>
+              <w:bottom w:val="nil"/>
+              <w:right w:val="nil"/>
+            </w:tcBorders>
+            <w:shd w:val="clear" w:color="auto" w:fill="00B050"/>
+          </w:tcPr>
+          <w:p>
+            <w:pPr>
+              <w:keepNext w:val="0"/>
+              <w:keepLines w:val="0"/>
+              <w:pageBreakBefore w:val="0"/>
+              <w:widowControl/>
+              <w:numPr>
+                <w:ilvl w:val="0"/>
+                <w:numId w:val="0"/>
+              </w:numPr>
+              <w:kinsoku/>
+              <w:wordWrap/>
+              <w:overflowPunct/>
+              <w:topLinePunct w:val="0"/>
+              <w:autoSpaceDE/>
+              <w:autoSpaceDN/>
+              <w:bidi w:val="0"/>
+              <w:adjustRightInd/>
+              <w:snapToGrid/>
+              <w:spacing w:before="109" w:beforeLines="30" w:after="109" w:afterLines="30"/>
+              <w:jc w:val="center"/>
+              <w:textAlignment w:val="auto"/>
+              <w:rPr>
+                <w:rFonts w:hint="default" w:ascii="Garamond" w:hAnsi="Garamond" w:cs="Garamond"/>
+                <w:sz w:val="20"/>
+                <w:szCs w:val="20"/>
+                <w:vertAlign w:val="baseline"/>
+                <w:lang w:val="en-US"/>
+              </w:rPr>
+            </w:pPr>
+            <w:r>
+              <w:rPr>
+                <w:rFonts w:hint="default" w:ascii="Garamond" w:hAnsi="Garamond" w:cs="Garamond"/>
+                <w:sz w:val="20"/>
+                <w:szCs w:val="20"/>
+                <w:vertAlign w:val="baseline"/>
+                <w:lang w:val="en-US"/>
+              </w:rPr>
+              <w:t>Done!</w:t>
+            </w:r>
+          </w:p>
+        </w:tc>
+      </w:tr>
+      <w:tr>
+        <w:tblPrEx>
+          <w:tblBorders>
+            <w:top w:val="single" w:color="auto" w:sz="4" w:space="0"/>
+            <w:left w:val="single" w:color="auto" w:sz="4" w:space="0"/>
+            <w:bottom w:val="single" w:color="auto" w:sz="4" w:space="0"/>
+            <w:right w:val="single" w:color="auto" w:sz="4" w:space="0"/>
+            <w:insideH w:val="single" w:color="auto" w:sz="4" w:space="0"/>
+            <w:insideV w:val="single" w:color="auto" w:sz="4" w:space="0"/>
+          </w:tblBorders>
+          <w:tblCellMar>
+            <w:top w:w="0" w:type="dxa"/>
+            <w:left w:w="108" w:type="dxa"/>
+            <w:bottom w:w="0" w:type="dxa"/>
+            <w:right w:w="108" w:type="dxa"/>
+          </w:tblCellMar>
+        </w:tblPrEx>
+        <w:tc>
+          <w:tcPr>
+            <w:tcW w:w="2341" w:type="dxa"/>
+            <w:tcBorders>
+              <w:top w:val="nil"/>
+              <w:left w:val="nil"/>
+              <w:bottom w:val="nil"/>
+              <w:right w:val="nil"/>
+            </w:tcBorders>
+          </w:tcPr>
+          <w:p>
+            <w:pPr>
+              <w:keepNext w:val="0"/>
+              <w:keepLines w:val="0"/>
+              <w:pageBreakBefore w:val="0"/>
+              <w:widowControl/>
+              <w:numPr>
+                <w:ilvl w:val="0"/>
+                <w:numId w:val="0"/>
+              </w:numPr>
+              <w:kinsoku/>
+              <w:wordWrap/>
+              <w:overflowPunct/>
+              <w:topLinePunct w:val="0"/>
+              <w:autoSpaceDE/>
+              <w:autoSpaceDN/>
+              <w:bidi w:val="0"/>
+              <w:adjustRightInd/>
+              <w:snapToGrid/>
+              <w:spacing w:before="109" w:beforeLines="30" w:after="109" w:afterLines="30"/>
+              <w:jc w:val="center"/>
+              <w:textAlignment w:val="auto"/>
+              <w:rPr>
+                <w:rFonts w:hint="default" w:ascii="Garamond" w:hAnsi="Garamond" w:cs="Garamond"/>
+                <w:sz w:val="20"/>
+                <w:szCs w:val="20"/>
+                <w:vertAlign w:val="baseline"/>
+                <w:lang w:val="en-US"/>
+              </w:rPr>
+            </w:pPr>
+            <w:r>
+              <w:rPr>
+                <w:rFonts w:hint="default" w:ascii="Garamond" w:hAnsi="Garamond" w:cs="Garamond"/>
+                <w:sz w:val="20"/>
+                <w:szCs w:val="20"/>
+                <w:vertAlign w:val="baseline"/>
+                <w:lang w:val="en-US"/>
+              </w:rPr>
+              <w:t>Lesson 16</w:t>
+            </w:r>
+          </w:p>
+        </w:tc>
+        <w:tc>
+          <w:tcPr>
+            <w:tcW w:w="6058" w:type="dxa"/>
+            <w:tcBorders>
+              <w:top w:val="nil"/>
+              <w:left w:val="nil"/>
+              <w:bottom w:val="nil"/>
+              <w:right w:val="nil"/>
+            </w:tcBorders>
+            <w:vAlign w:val="top"/>
+          </w:tcPr>
+          <w:p>
+            <w:pPr>
+              <w:keepNext w:val="0"/>
+              <w:keepLines w:val="0"/>
+              <w:pageBreakBefore w:val="0"/>
+              <w:widowControl/>
+              <w:numPr>
+                <w:ilvl w:val="0"/>
+                <w:numId w:val="0"/>
+              </w:numPr>
+              <w:kinsoku/>
+              <w:wordWrap/>
+              <w:overflowPunct/>
+              <w:topLinePunct w:val="0"/>
+              <w:autoSpaceDE/>
+              <w:autoSpaceDN/>
+              <w:bidi w:val="0"/>
+              <w:adjustRightInd/>
+              <w:snapToGrid/>
+              <w:spacing w:before="109" w:beforeLines="30" w:after="109" w:afterLines="30"/>
+              <w:ind w:left="0" w:leftChars="0" w:firstLine="0" w:firstLineChars="0"/>
+              <w:jc w:val="center"/>
+              <w:textAlignment w:val="auto"/>
+              <w:rPr>
+                <w:rFonts w:hint="default" w:ascii="Garamond" w:hAnsi="Garamond" w:cs="Garamond"/>
+                <w:sz w:val="20"/>
+                <w:szCs w:val="20"/>
+                <w:vertAlign w:val="baseline"/>
+                <w:lang w:val="en-US"/>
+              </w:rPr>
+            </w:pPr>
+          </w:p>
+        </w:tc>
+        <w:tc>
+          <w:tcPr>
+            <w:tcW w:w="2281" w:type="dxa"/>
+            <w:tcBorders>
+              <w:top w:val="nil"/>
+              <w:left w:val="nil"/>
+              <w:bottom w:val="nil"/>
+              <w:right w:val="nil"/>
+            </w:tcBorders>
+          </w:tcPr>
+          <w:p>
+            <w:pPr>
+              <w:keepNext w:val="0"/>
+              <w:keepLines w:val="0"/>
+              <w:pageBreakBefore w:val="0"/>
+              <w:widowControl/>
+              <w:numPr>
+                <w:ilvl w:val="0"/>
+                <w:numId w:val="0"/>
+              </w:numPr>
+              <w:kinsoku/>
+              <w:wordWrap/>
+              <w:overflowPunct/>
+              <w:topLinePunct w:val="0"/>
+              <w:autoSpaceDE/>
+              <w:autoSpaceDN/>
+              <w:bidi w:val="0"/>
+              <w:adjustRightInd/>
+              <w:snapToGrid/>
+              <w:spacing w:before="109" w:beforeLines="30" w:after="109" w:afterLines="30"/>
+              <w:jc w:val="center"/>
+              <w:textAlignment w:val="auto"/>
+              <w:rPr>
+                <w:rFonts w:hint="default" w:ascii="Garamond" w:hAnsi="Garamond" w:cs="Garamond"/>
+                <w:sz w:val="20"/>
+                <w:szCs w:val="20"/>
+                <w:vertAlign w:val="baseline"/>
+                <w:lang w:val="en-US"/>
+              </w:rPr>
+            </w:pPr>
+          </w:p>
+        </w:tc>
+      </w:tr>
+      <w:tr>
+        <w:tblPrEx>
+          <w:tblBorders>
+            <w:top w:val="single" w:color="auto" w:sz="4" w:space="0"/>
+            <w:left w:val="single" w:color="auto" w:sz="4" w:space="0"/>
+            <w:bottom w:val="single" w:color="auto" w:sz="4" w:space="0"/>
+            <w:right w:val="single" w:color="auto" w:sz="4" w:space="0"/>
+            <w:insideH w:val="single" w:color="auto" w:sz="4" w:space="0"/>
+            <w:insideV w:val="single" w:color="auto" w:sz="4" w:space="0"/>
+          </w:tblBorders>
+          <w:tblCellMar>
+            <w:top w:w="0" w:type="dxa"/>
+            <w:left w:w="108" w:type="dxa"/>
+            <w:bottom w:w="0" w:type="dxa"/>
+            <w:right w:w="108" w:type="dxa"/>
+          </w:tblCellMar>
+        </w:tblPrEx>
+        <w:tc>
+          <w:tcPr>
+            <w:tcW w:w="2341" w:type="dxa"/>
+            <w:tcBorders>
+              <w:top w:val="nil"/>
+              <w:left w:val="nil"/>
+              <w:bottom w:val="nil"/>
+              <w:right w:val="nil"/>
+            </w:tcBorders>
+          </w:tcPr>
+          <w:p>
+            <w:pPr>
+              <w:keepNext w:val="0"/>
+              <w:keepLines w:val="0"/>
+              <w:pageBreakBefore w:val="0"/>
+              <w:widowControl/>
+              <w:numPr>
+                <w:ilvl w:val="0"/>
+                <w:numId w:val="0"/>
+              </w:numPr>
+              <w:kinsoku/>
+              <w:wordWrap/>
+              <w:overflowPunct/>
+              <w:topLinePunct w:val="0"/>
+              <w:autoSpaceDE/>
+              <w:autoSpaceDN/>
+              <w:bidi w:val="0"/>
+              <w:adjustRightInd/>
+              <w:snapToGrid/>
+              <w:spacing w:before="109" w:beforeLines="30" w:after="109" w:afterLines="30"/>
+              <w:jc w:val="center"/>
+              <w:textAlignment w:val="auto"/>
+              <w:rPr>
+                <w:rFonts w:hint="default" w:ascii="Garamond" w:hAnsi="Garamond" w:cs="Garamond"/>
+                <w:sz w:val="20"/>
+                <w:szCs w:val="20"/>
+                <w:vertAlign w:val="baseline"/>
+                <w:lang w:val="en-US"/>
+              </w:rPr>
+            </w:pPr>
+            <w:r>
+              <w:rPr>
+                <w:rFonts w:hint="default" w:ascii="Garamond" w:hAnsi="Garamond" w:cs="Garamond"/>
+                <w:sz w:val="20"/>
+                <w:szCs w:val="20"/>
+                <w:vertAlign w:val="baseline"/>
+                <w:lang w:val="en-US"/>
+              </w:rPr>
+              <w:t>Lesson 17</w:t>
+            </w:r>
+          </w:p>
+        </w:tc>
+        <w:tc>
+          <w:tcPr>
+            <w:tcW w:w="6058" w:type="dxa"/>
+            <w:tcBorders>
+              <w:top w:val="nil"/>
+              <w:left w:val="nil"/>
+              <w:bottom w:val="nil"/>
+              <w:right w:val="nil"/>
+            </w:tcBorders>
+            <w:vAlign w:val="top"/>
+          </w:tcPr>
+          <w:p>
+            <w:pPr>
+              <w:keepNext w:val="0"/>
+              <w:keepLines w:val="0"/>
+              <w:pageBreakBefore w:val="0"/>
+              <w:widowControl/>
+              <w:numPr>
+                <w:ilvl w:val="0"/>
+                <w:numId w:val="0"/>
+              </w:numPr>
+              <w:kinsoku/>
+              <w:wordWrap/>
+              <w:overflowPunct/>
+              <w:topLinePunct w:val="0"/>
+              <w:autoSpaceDE/>
+              <w:autoSpaceDN/>
+              <w:bidi w:val="0"/>
+              <w:adjustRightInd/>
+              <w:snapToGrid/>
+              <w:spacing w:before="109" w:beforeLines="30" w:after="109" w:afterLines="30"/>
+              <w:ind w:left="0" w:leftChars="0" w:firstLine="0" w:firstLineChars="0"/>
+              <w:jc w:val="center"/>
+              <w:textAlignment w:val="auto"/>
+              <w:rPr>
+                <w:rFonts w:hint="default" w:ascii="Garamond" w:hAnsi="Garamond" w:cs="Garamond"/>
+                <w:sz w:val="20"/>
+                <w:szCs w:val="20"/>
+                <w:vertAlign w:val="baseline"/>
+                <w:lang w:val="en-US"/>
+              </w:rPr>
+            </w:pPr>
+          </w:p>
+        </w:tc>
+        <w:tc>
+          <w:tcPr>
+            <w:tcW w:w="2281" w:type="dxa"/>
+            <w:tcBorders>
+              <w:top w:val="nil"/>
+              <w:left w:val="nil"/>
+              <w:bottom w:val="nil"/>
+              <w:right w:val="nil"/>
+            </w:tcBorders>
+          </w:tcPr>
+          <w:p>
+            <w:pPr>
+              <w:keepNext w:val="0"/>
+              <w:keepLines w:val="0"/>
+              <w:pageBreakBefore w:val="0"/>
+              <w:widowControl/>
+              <w:numPr>
+                <w:ilvl w:val="0"/>
+                <w:numId w:val="0"/>
+              </w:numPr>
+              <w:kinsoku/>
+              <w:wordWrap/>
+              <w:overflowPunct/>
+              <w:topLinePunct w:val="0"/>
+              <w:autoSpaceDE/>
+              <w:autoSpaceDN/>
+              <w:bidi w:val="0"/>
+              <w:adjustRightInd/>
+              <w:snapToGrid/>
+              <w:spacing w:before="109" w:beforeLines="30" w:after="109" w:afterLines="30"/>
+              <w:jc w:val="center"/>
+              <w:textAlignment w:val="auto"/>
+              <w:rPr>
+                <w:rFonts w:hint="default" w:ascii="Garamond" w:hAnsi="Garamond" w:cs="Garamond"/>
+                <w:sz w:val="20"/>
+                <w:szCs w:val="20"/>
+                <w:vertAlign w:val="baseline"/>
+                <w:lang w:val="en-US"/>
+              </w:rPr>
+            </w:pPr>
+          </w:p>
+        </w:tc>
+      </w:tr>
+    </w:tbl>
     <w:p>
       <w:pPr>
         <w:numPr>
-          <w:ilvl w:val="0"/>
-          <w:numId w:val="1"/>
+          <w:numId w:val="0"/>
         </w:numPr>
-        <w:ind w:left="425" w:leftChars="0" w:hanging="425" w:firstLineChars="0"/>
-        <w:jc w:val="left"/>
+        <w:ind w:leftChars="0"/>
+        <w:jc w:val="center"/>
         <w:rPr>
           <w:rFonts w:hint="default" w:ascii="Garamond" w:hAnsi="Garamond" w:cs="Garamond"/>
           <w:sz w:val="22"/>

</xml_diff>

<commit_message>
Updated and completed the tracker for the HTML and CSS Fundamentals module.
</commit_message>
<xml_diff>
--- a/Progress Tracker.docx
+++ b/Progress Tracker.docx
@@ -7640,6 +7640,12 @@
             <w:insideH w:val="single" w:color="auto" w:sz="4" w:space="0"/>
             <w:insideV w:val="single" w:color="auto" w:sz="4" w:space="0"/>
           </w:tblBorders>
+          <w:tblCellMar>
+            <w:top w:w="0" w:type="dxa"/>
+            <w:left w:w="108" w:type="dxa"/>
+            <w:bottom w:w="0" w:type="dxa"/>
+            <w:right w:w="108" w:type="dxa"/>
+          </w:tblCellMar>
         </w:tblPrEx>
         <w:tc>
           <w:tcPr>
@@ -18807,6 +18813,7 @@
               <w:bottom w:val="nil"/>
               <w:right w:val="nil"/>
             </w:tcBorders>
+            <w:shd w:val="clear" w:color="auto" w:fill="FF0000"/>
           </w:tcPr>
           <w:p>
             <w:pPr>
@@ -18848,6 +18855,8 @@
               </w:rPr>
               <w:t>Lesson 3</w:t>
             </w:r>
+            <w:bookmarkStart w:id="0" w:name="_GoBack"/>
+            <w:bookmarkEnd w:id="0"/>
           </w:p>
         </w:tc>
         <w:tc>
@@ -19080,38 +19089,48 @@
               <w:bottom w:val="nil"/>
               <w:right w:val="nil"/>
             </w:tcBorders>
-            <w:shd w:val="clear" w:color="auto" w:fill="auto"/>
-          </w:tcPr>
-          <w:p>
-            <w:pPr>
-              <w:keepNext w:val="0"/>
-              <w:keepLines w:val="0"/>
-              <w:pageBreakBefore w:val="0"/>
-              <w:widowControl/>
-              <w:numPr>
-                <w:ilvl w:val="0"/>
-                <w:numId w:val="0"/>
-              </w:numPr>
-              <w:kinsoku/>
-              <w:wordWrap/>
-              <w:overflowPunct/>
-              <w:topLinePunct w:val="0"/>
-              <w:autoSpaceDE/>
-              <w:autoSpaceDN/>
-              <w:bidi w:val="0"/>
-              <w:adjustRightInd/>
-              <w:snapToGrid/>
-              <w:spacing w:before="109" w:beforeLines="30" w:after="109" w:afterLines="30"/>
-              <w:jc w:val="center"/>
-              <w:textAlignment w:val="auto"/>
-              <w:rPr>
-                <w:rFonts w:hint="default" w:ascii="Garamond" w:hAnsi="Garamond" w:cs="Garamond"/>
-                <w:sz w:val="20"/>
-                <w:szCs w:val="20"/>
-                <w:vertAlign w:val="baseline"/>
-                <w:lang w:val="en-US"/>
-              </w:rPr>
-            </w:pPr>
+            <w:shd w:val="clear" w:color="auto" w:fill="00B050"/>
+          </w:tcPr>
+          <w:p>
+            <w:pPr>
+              <w:keepNext w:val="0"/>
+              <w:keepLines w:val="0"/>
+              <w:pageBreakBefore w:val="0"/>
+              <w:widowControl/>
+              <w:numPr>
+                <w:ilvl w:val="0"/>
+                <w:numId w:val="0"/>
+              </w:numPr>
+              <w:kinsoku/>
+              <w:wordWrap/>
+              <w:overflowPunct/>
+              <w:topLinePunct w:val="0"/>
+              <w:autoSpaceDE/>
+              <w:autoSpaceDN/>
+              <w:bidi w:val="0"/>
+              <w:adjustRightInd/>
+              <w:snapToGrid/>
+              <w:spacing w:before="109" w:beforeLines="30" w:after="109" w:afterLines="30"/>
+              <w:jc w:val="center"/>
+              <w:textAlignment w:val="auto"/>
+              <w:rPr>
+                <w:rFonts w:hint="default" w:ascii="Garamond" w:hAnsi="Garamond" w:cs="Garamond"/>
+                <w:sz w:val="20"/>
+                <w:szCs w:val="20"/>
+                <w:vertAlign w:val="baseline"/>
+                <w:lang w:val="en-US"/>
+              </w:rPr>
+            </w:pPr>
+            <w:r>
+              <w:rPr>
+                <w:rFonts w:hint="default" w:ascii="Garamond" w:hAnsi="Garamond" w:cs="Garamond"/>
+                <w:sz w:val="20"/>
+                <w:szCs w:val="20"/>
+                <w:vertAlign w:val="baseline"/>
+                <w:lang w:val="en-US"/>
+              </w:rPr>
+              <w:t>Done!</w:t>
+            </w:r>
           </w:p>
         </w:tc>
       </w:tr>
@@ -24705,19 +24724,7 @@
                 <w:vertAlign w:val="baseline"/>
                 <w:lang w:val="en-US"/>
               </w:rPr>
-              <w:t>Incre</w:t>
-            </w:r>
-            <w:bookmarkStart w:id="0" w:name="_GoBack"/>
-            <w:bookmarkEnd w:id="0"/>
-            <w:r>
-              <w:rPr>
-                <w:rFonts w:hint="default" w:ascii="Garamond" w:hAnsi="Garamond" w:cs="Garamond"/>
-                <w:sz w:val="20"/>
-                <w:szCs w:val="20"/>
-                <w:vertAlign w:val="baseline"/>
-                <w:lang w:val="en-US"/>
-              </w:rPr>
-              <w:t>menting and decrementing</w:t>
+              <w:t>Incrementing and decrementing</w:t>
             </w:r>
           </w:p>
         </w:tc>

</xml_diff>